<commit_message>
Word doc with conclusion questions
Word document with conclusion questions
</commit_message>
<xml_diff>
--- a/1.4.7.B ImageArtist NKim Ben.docx
+++ b/1.4.7.B ImageArtist NKim Ben.docx
@@ -1,6 +1,6 @@
 
 <file path=word/document.xml><?xml version="1.0" encoding="utf-8"?>
-<w:document xmlns:wpc="http://schemas.microsoft.com/office/word/2010/wordprocessingCanvas" xmlns:mc="http://schemas.openxmlformats.org/markup-compatibility/2006" xmlns:o="urn:schemas-microsoft-com:office:office" xmlns:r="http://schemas.openxmlformats.org/officeDocument/2006/relationships" xmlns:m="http://schemas.openxmlformats.org/officeDocument/2006/math" xmlns:v="urn:schemas-microsoft-com:vml" xmlns:wp14="http://schemas.microsoft.com/office/word/2010/wordprocessingDrawing" xmlns:wp="http://schemas.openxmlformats.org/drawingml/2006/wordprocessingDrawing" xmlns:w10="urn:schemas-microsoft-com:office:word" xmlns:w="http://schemas.openxmlformats.org/wordprocessingml/2006/main" xmlns:w14="http://schemas.microsoft.com/office/word/2010/wordml" xmlns:w15="http://schemas.microsoft.com/office/word/2012/wordml" xmlns:wpg="http://schemas.microsoft.com/office/word/2010/wordprocessingGroup" xmlns:wpi="http://schemas.microsoft.com/office/word/2010/wordprocessingInk" xmlns:wne="http://schemas.microsoft.com/office/word/2006/wordml" xmlns:wps="http://schemas.microsoft.com/office/word/2010/wordprocessingShape" mc:Ignorable="w14 w15 wp14">
+<w:document xmlns:wpc="http://schemas.microsoft.com/office/word/2010/wordprocessingCanvas" xmlns:mc="http://schemas.openxmlformats.org/markup-compatibility/2006" xmlns:o="urn:schemas-microsoft-com:office:office" xmlns:r="http://schemas.openxmlformats.org/officeDocument/2006/relationships" xmlns:m="http://schemas.openxmlformats.org/officeDocument/2006/math" xmlns:v="urn:schemas-microsoft-com:vml" xmlns:wp14="http://schemas.microsoft.com/office/word/2010/wordprocessingDrawing" xmlns:wp="http://schemas.openxmlformats.org/drawingml/2006/wordprocessingDrawing" xmlns:w10="urn:schemas-microsoft-com:office:word" xmlns:w="http://schemas.openxmlformats.org/wordprocessingml/2006/main" xmlns:w14="http://schemas.microsoft.com/office/word/2010/wordml" xmlns:wpg="http://schemas.microsoft.com/office/word/2010/wordprocessingGroup" xmlns:wpi="http://schemas.microsoft.com/office/word/2010/wordprocessingInk" xmlns:wne="http://schemas.microsoft.com/office/word/2006/wordml" xmlns:wps="http://schemas.microsoft.com/office/word/2010/wordprocessingShape" mc:Ignorable="w14 wp14">
   <w:body>
     <w:p>
       <w:pPr>
@@ -9,8 +9,6 @@
           <w:rFonts w:ascii="Georgia" w:hAnsi="Georgia"/>
         </w:rPr>
       </w:pPr>
-      <w:bookmarkStart w:id="0" w:name="_GoBack"/>
-      <w:bookmarkEnd w:id="0"/>
       <w:r>
         <w:rPr>
           <w:noProof/>
@@ -35,7 +33,7 @@
                     </pic:cNvPicPr>
                   </pic:nvPicPr>
                   <pic:blipFill>
-                    <a:blip r:embed="rId8">
+                    <a:blip r:embed="rId9">
                       <a:extLst>
                         <a:ext uri="{28A0092B-C50C-407E-A947-70E740481C1C}">
                           <a14:useLocalDpi xmlns:a14="http://schemas.microsoft.com/office/drawing/2010/main" val="0"/>
@@ -98,6 +96,8 @@
           <w:szCs w:val="24"/>
         </w:rPr>
       </w:pPr>
+      <w:bookmarkStart w:id="0" w:name="_GoBack"/>
+      <w:bookmarkEnd w:id="0"/>
     </w:p>
     <w:p>
       <w:pPr>
@@ -324,11 +324,19 @@
                 <w:rFonts w:ascii="Georgia" w:hAnsi="Georgia" w:cs="Arial"/>
               </w:rPr>
             </w:pPr>
+            <w:proofErr w:type="gramStart"/>
             <w:r>
               <w:rPr>
                 <w:rFonts w:ascii="Georgia" w:hAnsi="Georgia" w:cs="Arial"/>
               </w:rPr>
-              <w:t>fine art to 3D prin</w:t>
+              <w:t>fine</w:t>
+            </w:r>
+            <w:proofErr w:type="gramEnd"/>
+            <w:r>
+              <w:rPr>
+                <w:rFonts w:ascii="Georgia" w:hAnsi="Georgia" w:cs="Arial"/>
+              </w:rPr>
+              <w:t xml:space="preserve"> art to 3D prin</w:t>
             </w:r>
             <w:r>
               <w:rPr>
@@ -417,13 +425,23 @@
                 <w:szCs w:val="28"/>
               </w:rPr>
             </w:pPr>
+            <w:proofErr w:type="gramStart"/>
             <w:r>
               <w:rPr>
                 <w:rFonts w:ascii="Georgia" w:hAnsi="Georgia" w:cs="Arial"/>
                 <w:sz w:val="28"/>
                 <w:szCs w:val="28"/>
               </w:rPr>
-              <w:t>of what we see in the world.</w:t>
+              <w:t>of</w:t>
+            </w:r>
+            <w:proofErr w:type="gramEnd"/>
+            <w:r>
+              <w:rPr>
+                <w:rFonts w:ascii="Georgia" w:hAnsi="Georgia" w:cs="Arial"/>
+                <w:sz w:val="28"/>
+                <w:szCs w:val="28"/>
+              </w:rPr>
+              <w:t xml:space="preserve"> what we see in the world.</w:t>
             </w:r>
           </w:p>
           <w:p>
@@ -467,10 +485,10 @@
             </w:pPr>
             <w:r>
               <w:object w:dxaOrig="6975" w:dyaOrig="10575">
-                <v:shape id="_x0000_i1026" type="#_x0000_t75" style="width:151.5pt;height:230.25pt" o:ole="">
-                  <v:imagedata r:id="rId9" o:title=""/>
+                <v:shape id="_x0000_i1025" type="#_x0000_t75" style="width:151.5pt;height:230.25pt" o:ole="">
+                  <v:imagedata r:id="rId10" o:title=""/>
                 </v:shape>
-                <o:OLEObject Type="Embed" ProgID="PBrush" ShapeID="_x0000_i1026" DrawAspect="Content" ObjectID="_1482316721" r:id="rId10"/>
+                <o:OLEObject Type="Embed" ProgID="PBrush" ShapeID="_x0000_i1025" DrawAspect="Content" ObjectID="_1466314101" r:id="rId11"/>
               </w:object>
             </w:r>
           </w:p>
@@ -492,7 +510,27 @@
                 <w:sz w:val="16"/>
                 <w:szCs w:val="16"/>
               </w:rPr>
-              <w:t xml:space="preserve">Image courtesy Rolfes </w:t>
+              <w:t xml:space="preserve">Image courtesy </w:t>
+            </w:r>
+            <w:proofErr w:type="spellStart"/>
+            <w:r>
+              <w:rPr>
+                <w:rFonts w:ascii="Georgia" w:hAnsi="Georgia"/>
+                <w:b w:val="0"/>
+                <w:sz w:val="16"/>
+                <w:szCs w:val="16"/>
+              </w:rPr>
+              <w:t>Rolfes</w:t>
+            </w:r>
+            <w:proofErr w:type="spellEnd"/>
+            <w:r>
+              <w:rPr>
+                <w:rFonts w:ascii="Georgia" w:hAnsi="Georgia"/>
+                <w:b w:val="0"/>
+                <w:sz w:val="16"/>
+                <w:szCs w:val="16"/>
+              </w:rPr>
+              <w:t xml:space="preserve"> </w:t>
             </w:r>
             <w:r>
               <w:rPr>
@@ -550,7 +588,27 @@
           <w:sz w:val="24"/>
           <w:szCs w:val="24"/>
         </w:rPr>
-        <w:t>Computer with Enthought Canopy</w:t>
+        <w:t xml:space="preserve">Computer with </w:t>
+      </w:r>
+      <w:proofErr w:type="spellStart"/>
+      <w:r>
+        <w:rPr>
+          <w:rFonts w:ascii="Georgia" w:hAnsi="Georgia"/>
+          <w:b w:val="0"/>
+          <w:sz w:val="24"/>
+          <w:szCs w:val="24"/>
+        </w:rPr>
+        <w:t>Enthought</w:t>
+      </w:r>
+      <w:proofErr w:type="spellEnd"/>
+      <w:r>
+        <w:rPr>
+          <w:rFonts w:ascii="Georgia" w:hAnsi="Georgia"/>
+          <w:b w:val="0"/>
+          <w:sz w:val="24"/>
+          <w:szCs w:val="24"/>
+        </w:rPr>
+        <w:t xml:space="preserve"> Canopy</w:t>
       </w:r>
       <w:r>
         <w:rPr>
@@ -754,11 +812,19 @@
           <w:b/>
         </w:rPr>
       </w:pPr>
-      <w:r>
-        <w:rPr>
-          <w:rFonts w:ascii="Georgia" w:hAnsi="Georgia"/>
-        </w:rPr>
-        <w:t>professional skills. Set team norms.</w:t>
+      <w:proofErr w:type="gramStart"/>
+      <w:r>
+        <w:rPr>
+          <w:rFonts w:ascii="Georgia" w:hAnsi="Georgia"/>
+        </w:rPr>
+        <w:t>professional</w:t>
+      </w:r>
+      <w:proofErr w:type="gramEnd"/>
+      <w:r>
+        <w:rPr>
+          <w:rFonts w:ascii="Georgia" w:hAnsi="Georgia"/>
+        </w:rPr>
+        <w:t xml:space="preserve"> skills. Set team norms.</w:t>
       </w:r>
     </w:p>
     <w:p>
@@ -841,12 +907,14 @@
           <w:b/>
         </w:rPr>
       </w:pPr>
+      <w:proofErr w:type="gramStart"/>
       <w:r>
         <w:rPr>
           <w:rFonts w:ascii="Georgia" w:hAnsi="Georgia"/>
         </w:rPr>
         <w:t>below</w:t>
       </w:r>
+      <w:proofErr w:type="gramEnd"/>
       <w:r>
         <w:rPr>
           <w:rFonts w:ascii="Georgia" w:hAnsi="Georgia"/>
@@ -928,11 +996,19 @@
         </w:rPr>
         <w:t>notebook</w:t>
       </w:r>
-      <w:r>
-        <w:rPr>
-          <w:rFonts w:ascii="Georgia" w:hAnsi="Georgia"/>
-        </w:rPr>
-        <w:t xml:space="preserve">.. Use unique names to save successive versions of </w:t>
+      <w:proofErr w:type="gramStart"/>
+      <w:r>
+        <w:rPr>
+          <w:rFonts w:ascii="Georgia" w:hAnsi="Georgia"/>
+        </w:rPr>
+        <w:t>..</w:t>
+      </w:r>
+      <w:proofErr w:type="gramEnd"/>
+      <w:r>
+        <w:rPr>
+          <w:rFonts w:ascii="Georgia" w:hAnsi="Georgia"/>
+        </w:rPr>
+        <w:t xml:space="preserve"> Use unique names to save successive versions of </w:t>
       </w:r>
       <w:r>
         <w:rPr>
@@ -1185,13 +1261,41 @@
         <w:rPr>
           <w:rFonts w:ascii="Georgia" w:hAnsi="Georgia"/>
         </w:rPr>
-        <w:t xml:space="preserve">Use the iPython session history as well as the code editor. </w:t>
-      </w:r>
-      <w:r>
-        <w:rPr>
-          <w:rFonts w:ascii="Georgia" w:hAnsi="Georgia"/>
-        </w:rPr>
-        <w:t>Use GitHub or another method for version control to retain</w:t>
+        <w:t xml:space="preserve">Use the </w:t>
+      </w:r>
+      <w:proofErr w:type="spellStart"/>
+      <w:r>
+        <w:rPr>
+          <w:rFonts w:ascii="Georgia" w:hAnsi="Georgia"/>
+        </w:rPr>
+        <w:t>iPython</w:t>
+      </w:r>
+      <w:proofErr w:type="spellEnd"/>
+      <w:r>
+        <w:rPr>
+          <w:rFonts w:ascii="Georgia" w:hAnsi="Georgia"/>
+        </w:rPr>
+        <w:t xml:space="preserve"> session history as well as the code editor. </w:t>
+      </w:r>
+      <w:r>
+        <w:rPr>
+          <w:rFonts w:ascii="Georgia" w:hAnsi="Georgia"/>
+        </w:rPr>
+        <w:t xml:space="preserve">Use </w:t>
+      </w:r>
+      <w:proofErr w:type="spellStart"/>
+      <w:r>
+        <w:rPr>
+          <w:rFonts w:ascii="Georgia" w:hAnsi="Georgia"/>
+        </w:rPr>
+        <w:t>GitHub</w:t>
+      </w:r>
+      <w:proofErr w:type="spellEnd"/>
+      <w:r>
+        <w:rPr>
+          <w:rFonts w:ascii="Georgia" w:hAnsi="Georgia"/>
+        </w:rPr>
+        <w:t xml:space="preserve"> or another method for version control to retain</w:t>
       </w:r>
       <w:r>
         <w:rPr>
@@ -1421,6 +1525,7 @@
           <w:szCs w:val="24"/>
         </w:rPr>
       </w:pPr>
+      <w:proofErr w:type="gramStart"/>
       <w:r>
         <w:rPr>
           <w:rFonts w:ascii="Georgia" w:hAnsi="Georgia"/>
@@ -1428,7 +1533,17 @@
           <w:sz w:val="24"/>
           <w:szCs w:val="24"/>
         </w:rPr>
-        <w:t>components.</w:t>
+        <w:t>components</w:t>
+      </w:r>
+      <w:proofErr w:type="gramEnd"/>
+      <w:r>
+        <w:rPr>
+          <w:rFonts w:ascii="Georgia" w:hAnsi="Georgia"/>
+          <w:b w:val="0"/>
+          <w:sz w:val="24"/>
+          <w:szCs w:val="24"/>
+        </w:rPr>
+        <w:t>.</w:t>
       </w:r>
     </w:p>
     <w:p>
@@ -1710,6 +1825,7 @@
           <w:szCs w:val="24"/>
         </w:rPr>
       </w:pPr>
+      <w:proofErr w:type="gramStart"/>
       <w:r>
         <w:rPr>
           <w:rFonts w:ascii="Georgia" w:hAnsi="Georgia"/>
@@ -1717,7 +1833,17 @@
           <w:sz w:val="24"/>
           <w:szCs w:val="24"/>
         </w:rPr>
-        <w:t xml:space="preserve">artifacts in a single related problem area, as described by College Board's </w:t>
+        <w:t>artifacts</w:t>
+      </w:r>
+      <w:proofErr w:type="gramEnd"/>
+      <w:r>
+        <w:rPr>
+          <w:rFonts w:ascii="Georgia" w:hAnsi="Georgia"/>
+          <w:b w:val="0"/>
+          <w:sz w:val="24"/>
+          <w:szCs w:val="24"/>
+        </w:rPr>
+        <w:t xml:space="preserve"> in a single related problem area, as described by College Board's </w:t>
       </w:r>
       <w:r>
         <w:rPr>
@@ -1972,8 +2098,8 @@
           <w:rFonts w:ascii="Georgia" w:hAnsi="Georgia"/>
         </w:rPr>
         <w:sectPr>
-          <w:headerReference w:type="even" r:id="rId11"/>
-          <w:footerReference w:type="default" r:id="rId12"/>
+          <w:headerReference w:type="even" r:id="rId12"/>
+          <w:footerReference w:type="default" r:id="rId13"/>
           <w:pgSz w:w="12240" w:h="15840" w:code="1"/>
           <w:pgMar w:top="720" w:right="1440" w:bottom="1440" w:left="1440" w:header="720" w:footer="720" w:gutter="0"/>
           <w:cols w:space="720"/>
@@ -2008,6 +2134,7 @@
           <w:sz w:val="40"/>
           <w:szCs w:val="48"/>
         </w:rPr>
+        <w:lastRenderedPageBreak/>
         <w:t>Problem 1.</w:t>
       </w:r>
       <w:r>
@@ -3003,6 +3130,7 @@
               <w:rPr>
                 <w:rFonts w:ascii="Georgia" w:hAnsi="Georgia"/>
               </w:rPr>
+              <w:lastRenderedPageBreak/>
               <w:t>Appropriate Algorithm</w:t>
             </w:r>
           </w:p>
@@ -3471,6 +3599,7 @@
           <w:sz w:val="40"/>
           <w:szCs w:val="48"/>
         </w:rPr>
+        <w:lastRenderedPageBreak/>
         <w:t>Problem 1.4.7 – Client # 1: A Cause</w:t>
       </w:r>
     </w:p>
@@ -4037,6 +4166,7 @@
         <w:rPr>
           <w:rFonts w:ascii="Georgia" w:hAnsi="Georgia"/>
         </w:rPr>
+        <w:lastRenderedPageBreak/>
         <w:t>The client enjoys participating in the creative process and will appreciate being offered a range of options</w:t>
       </w:r>
       <w:r>
@@ -4265,11 +4395,19 @@
         </w:rPr>
         <w:t xml:space="preserve"> in some way to emphasize the effect of the combination. You know that your </w:t>
       </w:r>
-      <w:r>
-        <w:rPr>
-          <w:rFonts w:ascii="Georgia" w:hAnsi="Georgia"/>
-        </w:rPr>
-        <w:t xml:space="preserve">goemetric patterns often are a selling point of your software, so your team is also considering how </w:t>
+      <w:proofErr w:type="spellStart"/>
+      <w:r>
+        <w:rPr>
+          <w:rFonts w:ascii="Georgia" w:hAnsi="Georgia"/>
+        </w:rPr>
+        <w:t>goemetric</w:t>
+      </w:r>
+      <w:proofErr w:type="spellEnd"/>
+      <w:r>
+        <w:rPr>
+          <w:rFonts w:ascii="Georgia" w:hAnsi="Georgia"/>
+        </w:rPr>
+        <w:t xml:space="preserve"> patterns often are a selling point of your software, so your team is also considering how </w:t>
       </w:r>
       <w:r>
         <w:rPr>
@@ -4399,7 +4537,7 @@
 </file>
 
 <file path=word/endnotes.xml><?xml version="1.0" encoding="utf-8"?>
-<w:endnotes xmlns:wpc="http://schemas.microsoft.com/office/word/2010/wordprocessingCanvas" xmlns:mc="http://schemas.openxmlformats.org/markup-compatibility/2006" xmlns:o="urn:schemas-microsoft-com:office:office" xmlns:r="http://schemas.openxmlformats.org/officeDocument/2006/relationships" xmlns:m="http://schemas.openxmlformats.org/officeDocument/2006/math" xmlns:v="urn:schemas-microsoft-com:vml" xmlns:wp14="http://schemas.microsoft.com/office/word/2010/wordprocessingDrawing" xmlns:wp="http://schemas.openxmlformats.org/drawingml/2006/wordprocessingDrawing" xmlns:w10="urn:schemas-microsoft-com:office:word" xmlns:w="http://schemas.openxmlformats.org/wordprocessingml/2006/main" xmlns:w14="http://schemas.microsoft.com/office/word/2010/wordml" xmlns:w15="http://schemas.microsoft.com/office/word/2012/wordml" xmlns:wpg="http://schemas.microsoft.com/office/word/2010/wordprocessingGroup" xmlns:wpi="http://schemas.microsoft.com/office/word/2010/wordprocessingInk" xmlns:wne="http://schemas.microsoft.com/office/word/2006/wordml" xmlns:wps="http://schemas.microsoft.com/office/word/2010/wordprocessingShape" mc:Ignorable="w14 w15 wp14">
+<w:endnotes xmlns:wpc="http://schemas.microsoft.com/office/word/2010/wordprocessingCanvas" xmlns:mc="http://schemas.openxmlformats.org/markup-compatibility/2006" xmlns:o="urn:schemas-microsoft-com:office:office" xmlns:r="http://schemas.openxmlformats.org/officeDocument/2006/relationships" xmlns:m="http://schemas.openxmlformats.org/officeDocument/2006/math" xmlns:v="urn:schemas-microsoft-com:vml" xmlns:wp14="http://schemas.microsoft.com/office/word/2010/wordprocessingDrawing" xmlns:wp="http://schemas.openxmlformats.org/drawingml/2006/wordprocessingDrawing" xmlns:w10="urn:schemas-microsoft-com:office:word" xmlns:w="http://schemas.openxmlformats.org/wordprocessingml/2006/main" xmlns:w14="http://schemas.microsoft.com/office/word/2010/wordml" xmlns:wpg="http://schemas.microsoft.com/office/word/2010/wordprocessingGroup" xmlns:wpi="http://schemas.microsoft.com/office/word/2010/wordprocessingInk" xmlns:wne="http://schemas.microsoft.com/office/word/2006/wordml" xmlns:wps="http://schemas.microsoft.com/office/word/2010/wordprocessingShape" mc:Ignorable="w14 wp14">
   <w:endnote w:type="separator" w:id="-1">
     <w:p>
       <w:r>
@@ -4422,7 +4560,7 @@
 </file>
 
 <file path=word/footer1.xml><?xml version="1.0" encoding="utf-8"?>
-<w:ftr xmlns:wpc="http://schemas.microsoft.com/office/word/2010/wordprocessingCanvas" xmlns:mc="http://schemas.openxmlformats.org/markup-compatibility/2006" xmlns:o="urn:schemas-microsoft-com:office:office" xmlns:r="http://schemas.openxmlformats.org/officeDocument/2006/relationships" xmlns:m="http://schemas.openxmlformats.org/officeDocument/2006/math" xmlns:v="urn:schemas-microsoft-com:vml" xmlns:wp14="http://schemas.microsoft.com/office/word/2010/wordprocessingDrawing" xmlns:wp="http://schemas.openxmlformats.org/drawingml/2006/wordprocessingDrawing" xmlns:w10="urn:schemas-microsoft-com:office:word" xmlns:w="http://schemas.openxmlformats.org/wordprocessingml/2006/main" xmlns:w14="http://schemas.microsoft.com/office/word/2010/wordml" xmlns:w15="http://schemas.microsoft.com/office/word/2012/wordml" xmlns:wpg="http://schemas.microsoft.com/office/word/2010/wordprocessingGroup" xmlns:wpi="http://schemas.microsoft.com/office/word/2010/wordprocessingInk" xmlns:wne="http://schemas.microsoft.com/office/word/2006/wordml" xmlns:wps="http://schemas.microsoft.com/office/word/2010/wordprocessingShape" mc:Ignorable="w14 w15 wp14">
+<w:ftr xmlns:wpc="http://schemas.microsoft.com/office/word/2010/wordprocessingCanvas" xmlns:mc="http://schemas.openxmlformats.org/markup-compatibility/2006" xmlns:o="urn:schemas-microsoft-com:office:office" xmlns:r="http://schemas.openxmlformats.org/officeDocument/2006/relationships" xmlns:m="http://schemas.openxmlformats.org/officeDocument/2006/math" xmlns:v="urn:schemas-microsoft-com:vml" xmlns:wp14="http://schemas.microsoft.com/office/word/2010/wordprocessingDrawing" xmlns:wp="http://schemas.openxmlformats.org/drawingml/2006/wordprocessingDrawing" xmlns:w10="urn:schemas-microsoft-com:office:word" xmlns:w="http://schemas.openxmlformats.org/wordprocessingml/2006/main" xmlns:w14="http://schemas.microsoft.com/office/word/2010/wordml" xmlns:wpg="http://schemas.microsoft.com/office/word/2010/wordprocessingGroup" xmlns:wpi="http://schemas.microsoft.com/office/word/2010/wordprocessingInk" xmlns:wne="http://schemas.microsoft.com/office/word/2006/wordml" xmlns:wps="http://schemas.microsoft.com/office/word/2010/wordprocessingShape" mc:Ignorable="w14 wp14">
   <w:p>
     <w:pPr>
       <w:pStyle w:val="Footer"/>
@@ -4549,7 +4687,7 @@
         <w:rFonts w:ascii="Georgia" w:hAnsi="Georgia"/>
         <w:noProof/>
       </w:rPr>
-      <w:t>2</w:t>
+      <w:t>1</w:t>
     </w:r>
     <w:r>
       <w:rPr>
@@ -4562,7 +4700,7 @@
 </file>
 
 <file path=word/footnotes.xml><?xml version="1.0" encoding="utf-8"?>
-<w:footnotes xmlns:wpc="http://schemas.microsoft.com/office/word/2010/wordprocessingCanvas" xmlns:mc="http://schemas.openxmlformats.org/markup-compatibility/2006" xmlns:o="urn:schemas-microsoft-com:office:office" xmlns:r="http://schemas.openxmlformats.org/officeDocument/2006/relationships" xmlns:m="http://schemas.openxmlformats.org/officeDocument/2006/math" xmlns:v="urn:schemas-microsoft-com:vml" xmlns:wp14="http://schemas.microsoft.com/office/word/2010/wordprocessingDrawing" xmlns:wp="http://schemas.openxmlformats.org/drawingml/2006/wordprocessingDrawing" xmlns:w10="urn:schemas-microsoft-com:office:word" xmlns:w="http://schemas.openxmlformats.org/wordprocessingml/2006/main" xmlns:w14="http://schemas.microsoft.com/office/word/2010/wordml" xmlns:w15="http://schemas.microsoft.com/office/word/2012/wordml" xmlns:wpg="http://schemas.microsoft.com/office/word/2010/wordprocessingGroup" xmlns:wpi="http://schemas.microsoft.com/office/word/2010/wordprocessingInk" xmlns:wne="http://schemas.microsoft.com/office/word/2006/wordml" xmlns:wps="http://schemas.microsoft.com/office/word/2010/wordprocessingShape" mc:Ignorable="w14 w15 wp14">
+<w:footnotes xmlns:wpc="http://schemas.microsoft.com/office/word/2010/wordprocessingCanvas" xmlns:mc="http://schemas.openxmlformats.org/markup-compatibility/2006" xmlns:o="urn:schemas-microsoft-com:office:office" xmlns:r="http://schemas.openxmlformats.org/officeDocument/2006/relationships" xmlns:m="http://schemas.openxmlformats.org/officeDocument/2006/math" xmlns:v="urn:schemas-microsoft-com:vml" xmlns:wp14="http://schemas.microsoft.com/office/word/2010/wordprocessingDrawing" xmlns:wp="http://schemas.openxmlformats.org/drawingml/2006/wordprocessingDrawing" xmlns:w10="urn:schemas-microsoft-com:office:word" xmlns:w="http://schemas.openxmlformats.org/wordprocessingml/2006/main" xmlns:w14="http://schemas.microsoft.com/office/word/2010/wordml" xmlns:wpg="http://schemas.microsoft.com/office/word/2010/wordprocessingGroup" xmlns:wpi="http://schemas.microsoft.com/office/word/2010/wordprocessingInk" xmlns:wne="http://schemas.microsoft.com/office/word/2006/wordml" xmlns:wps="http://schemas.microsoft.com/office/word/2010/wordprocessingShape" mc:Ignorable="w14 wp14">
   <w:footnote w:type="separator" w:id="-1">
     <w:p>
       <w:r>
@@ -4585,7 +4723,7 @@
 </file>
 
 <file path=word/header1.xml><?xml version="1.0" encoding="utf-8"?>
-<w:hdr xmlns:wpc="http://schemas.microsoft.com/office/word/2010/wordprocessingCanvas" xmlns:mc="http://schemas.openxmlformats.org/markup-compatibility/2006" xmlns:o="urn:schemas-microsoft-com:office:office" xmlns:r="http://schemas.openxmlformats.org/officeDocument/2006/relationships" xmlns:m="http://schemas.openxmlformats.org/officeDocument/2006/math" xmlns:v="urn:schemas-microsoft-com:vml" xmlns:wp14="http://schemas.microsoft.com/office/word/2010/wordprocessingDrawing" xmlns:wp="http://schemas.openxmlformats.org/drawingml/2006/wordprocessingDrawing" xmlns:w10="urn:schemas-microsoft-com:office:word" xmlns:w="http://schemas.openxmlformats.org/wordprocessingml/2006/main" xmlns:w14="http://schemas.microsoft.com/office/word/2010/wordml" xmlns:w15="http://schemas.microsoft.com/office/word/2012/wordml" xmlns:wpg="http://schemas.microsoft.com/office/word/2010/wordprocessingGroup" xmlns:wpi="http://schemas.microsoft.com/office/word/2010/wordprocessingInk" xmlns:wne="http://schemas.microsoft.com/office/word/2006/wordml" xmlns:wps="http://schemas.microsoft.com/office/word/2010/wordprocessingShape" mc:Ignorable="w14 w15 wp14">
+<w:hdr xmlns:wpc="http://schemas.microsoft.com/office/word/2010/wordprocessingCanvas" xmlns:mc="http://schemas.openxmlformats.org/markup-compatibility/2006" xmlns:o="urn:schemas-microsoft-com:office:office" xmlns:r="http://schemas.openxmlformats.org/officeDocument/2006/relationships" xmlns:m="http://schemas.openxmlformats.org/officeDocument/2006/math" xmlns:v="urn:schemas-microsoft-com:vml" xmlns:wp14="http://schemas.microsoft.com/office/word/2010/wordprocessingDrawing" xmlns:wp="http://schemas.openxmlformats.org/drawingml/2006/wordprocessingDrawing" xmlns:w10="urn:schemas-microsoft-com:office:word" xmlns:w="http://schemas.openxmlformats.org/wordprocessingml/2006/main" xmlns:w14="http://schemas.microsoft.com/office/word/2010/wordml" xmlns:wpg="http://schemas.microsoft.com/office/word/2010/wordprocessingGroup" xmlns:wpi="http://schemas.microsoft.com/office/word/2010/wordprocessingInk" xmlns:wne="http://schemas.microsoft.com/office/word/2006/wordml" xmlns:wps="http://schemas.microsoft.com/office/word/2010/wordprocessingShape" mc:Ignorable="w14 wp14">
   <w:p/>
   <w:p/>
   <w:p/>
@@ -4593,7 +4731,7 @@
 </file>
 
 <file path=word/numbering.xml><?xml version="1.0" encoding="utf-8"?>
-<w:numbering xmlns:wpc="http://schemas.microsoft.com/office/word/2010/wordprocessingCanvas" xmlns:mc="http://schemas.openxmlformats.org/markup-compatibility/2006" xmlns:o="urn:schemas-microsoft-com:office:office" xmlns:r="http://schemas.openxmlformats.org/officeDocument/2006/relationships" xmlns:m="http://schemas.openxmlformats.org/officeDocument/2006/math" xmlns:v="urn:schemas-microsoft-com:vml" xmlns:wp14="http://schemas.microsoft.com/office/word/2010/wordprocessingDrawing" xmlns:wp="http://schemas.openxmlformats.org/drawingml/2006/wordprocessingDrawing" xmlns:w10="urn:schemas-microsoft-com:office:word" xmlns:w="http://schemas.openxmlformats.org/wordprocessingml/2006/main" xmlns:w14="http://schemas.microsoft.com/office/word/2010/wordml" xmlns:w15="http://schemas.microsoft.com/office/word/2012/wordml" xmlns:wpg="http://schemas.microsoft.com/office/word/2010/wordprocessingGroup" xmlns:wpi="http://schemas.microsoft.com/office/word/2010/wordprocessingInk" xmlns:wne="http://schemas.microsoft.com/office/word/2006/wordml" xmlns:wps="http://schemas.microsoft.com/office/word/2010/wordprocessingShape" mc:Ignorable="w14 w15 wp14">
+<w:numbering xmlns:wpc="http://schemas.microsoft.com/office/word/2010/wordprocessingCanvas" xmlns:mc="http://schemas.openxmlformats.org/markup-compatibility/2006" xmlns:o="urn:schemas-microsoft-com:office:office" xmlns:r="http://schemas.openxmlformats.org/officeDocument/2006/relationships" xmlns:m="http://schemas.openxmlformats.org/officeDocument/2006/math" xmlns:v="urn:schemas-microsoft-com:vml" xmlns:wp14="http://schemas.microsoft.com/office/word/2010/wordprocessingDrawing" xmlns:wp="http://schemas.openxmlformats.org/drawingml/2006/wordprocessingDrawing" xmlns:w10="urn:schemas-microsoft-com:office:word" xmlns:w="http://schemas.openxmlformats.org/wordprocessingml/2006/main" xmlns:w14="http://schemas.microsoft.com/office/word/2010/wordml" xmlns:wpg="http://schemas.microsoft.com/office/word/2010/wordprocessingGroup" xmlns:wpi="http://schemas.microsoft.com/office/word/2010/wordprocessingInk" xmlns:wne="http://schemas.microsoft.com/office/word/2006/wordml" xmlns:wps="http://schemas.microsoft.com/office/word/2010/wordprocessingShape" mc:Ignorable="w14 wp14">
   <w:numPicBullet w:numPicBulletId="0">
     <w:pict>
       <v:shapetype id="_x0000_t75" coordsize="21600,21600" o:spt="75" o:preferrelative="t" path="m@4@5l@4@11@9@11@9@5xe" filled="f" stroked="f">
@@ -4615,7 +4753,7 @@
         <v:path o:extrusionok="f" gradientshapeok="t" o:connecttype="rect"/>
         <o:lock v:ext="edit" aspectratio="t"/>
       </v:shapetype>
-      <v:shape id="_x0000_i1026" type="#_x0000_t75" style="width:11.25pt;height:11.25pt" o:bullet="t">
+      <v:shape id="_x0000_i1027" type="#_x0000_t75" style="width:11.25pt;height:11.25pt" o:bullet="t">
         <v:imagedata r:id="rId1" o:title="mso1DB"/>
       </v:shape>
     </w:pict>
@@ -9291,7 +9429,7 @@
 </file>
 
 <file path=word/styles.xml><?xml version="1.0" encoding="utf-8"?>
-<w:styles xmlns:mc="http://schemas.openxmlformats.org/markup-compatibility/2006" xmlns:r="http://schemas.openxmlformats.org/officeDocument/2006/relationships" xmlns:w="http://schemas.openxmlformats.org/wordprocessingml/2006/main" xmlns:w14="http://schemas.microsoft.com/office/word/2010/wordml" xmlns:w15="http://schemas.microsoft.com/office/word/2012/wordml" mc:Ignorable="w14 w15">
+<w:styles xmlns:mc="http://schemas.openxmlformats.org/markup-compatibility/2006" xmlns:r="http://schemas.openxmlformats.org/officeDocument/2006/relationships" xmlns:w="http://schemas.openxmlformats.org/wordprocessingml/2006/main" xmlns:w14="http://schemas.microsoft.com/office/word/2010/wordml" mc:Ignorable="w14">
   <w:docDefaults>
     <w:rPrDefault>
       <w:rPr>
@@ -9301,378 +9439,146 @@
     </w:rPrDefault>
     <w:pPrDefault/>
   </w:docDefaults>
-  <w:latentStyles w:defLockedState="0" w:defUIPriority="99" w:defSemiHidden="0" w:defUnhideWhenUsed="0" w:defQFormat="0" w:count="371">
-    <w:lsdException w:name="Normal" w:uiPriority="0" w:qFormat="1"/>
-    <w:lsdException w:name="heading 1" w:uiPriority="9" w:qFormat="1"/>
-    <w:lsdException w:name="heading 2" w:uiPriority="9" w:qFormat="1"/>
-    <w:lsdException w:name="heading 3" w:semiHidden="1" w:uiPriority="9" w:unhideWhenUsed="1" w:qFormat="1"/>
-    <w:lsdException w:name="heading 4" w:semiHidden="1" w:uiPriority="9" w:unhideWhenUsed="1" w:qFormat="1"/>
-    <w:lsdException w:name="heading 5" w:semiHidden="1" w:uiPriority="9" w:unhideWhenUsed="1" w:qFormat="1"/>
-    <w:lsdException w:name="heading 6" w:semiHidden="1" w:uiPriority="9" w:unhideWhenUsed="1" w:qFormat="1"/>
-    <w:lsdException w:name="heading 7" w:semiHidden="1" w:uiPriority="9" w:unhideWhenUsed="1" w:qFormat="1"/>
-    <w:lsdException w:name="heading 8" w:semiHidden="1" w:uiPriority="9" w:unhideWhenUsed="1" w:qFormat="1"/>
-    <w:lsdException w:name="heading 9" w:semiHidden="1" w:uiPriority="9" w:unhideWhenUsed="1" w:qFormat="1"/>
-    <w:lsdException w:name="index 1" w:semiHidden="1" w:unhideWhenUsed="1"/>
-    <w:lsdException w:name="index 2" w:semiHidden="1" w:unhideWhenUsed="1"/>
-    <w:lsdException w:name="index 3" w:semiHidden="1" w:unhideWhenUsed="1"/>
-    <w:lsdException w:name="index 4" w:semiHidden="1" w:unhideWhenUsed="1"/>
-    <w:lsdException w:name="index 5" w:semiHidden="1" w:unhideWhenUsed="1"/>
-    <w:lsdException w:name="index 6" w:semiHidden="1" w:unhideWhenUsed="1"/>
-    <w:lsdException w:name="index 7" w:semiHidden="1" w:unhideWhenUsed="1"/>
-    <w:lsdException w:name="index 8" w:semiHidden="1" w:unhideWhenUsed="1"/>
-    <w:lsdException w:name="index 9" w:semiHidden="1" w:unhideWhenUsed="1"/>
-    <w:lsdException w:name="toc 1" w:semiHidden="1" w:uiPriority="39" w:unhideWhenUsed="1"/>
-    <w:lsdException w:name="toc 2" w:semiHidden="1" w:uiPriority="39" w:unhideWhenUsed="1"/>
-    <w:lsdException w:name="toc 3" w:semiHidden="1" w:uiPriority="39" w:unhideWhenUsed="1"/>
-    <w:lsdException w:name="toc 4" w:semiHidden="1" w:uiPriority="39" w:unhideWhenUsed="1"/>
-    <w:lsdException w:name="toc 5" w:semiHidden="1" w:uiPriority="39" w:unhideWhenUsed="1"/>
-    <w:lsdException w:name="toc 6" w:semiHidden="1" w:uiPriority="39" w:unhideWhenUsed="1"/>
-    <w:lsdException w:name="toc 7" w:semiHidden="1" w:uiPriority="39" w:unhideWhenUsed="1"/>
-    <w:lsdException w:name="toc 8" w:semiHidden="1" w:uiPriority="39" w:unhideWhenUsed="1"/>
-    <w:lsdException w:name="toc 9" w:semiHidden="1" w:uiPriority="39" w:unhideWhenUsed="1"/>
-    <w:lsdException w:name="Normal Indent" w:semiHidden="1" w:unhideWhenUsed="1"/>
-    <w:lsdException w:name="footnote text" w:semiHidden="1" w:unhideWhenUsed="1"/>
-    <w:lsdException w:name="annotation text" w:semiHidden="1" w:unhideWhenUsed="1"/>
-    <w:lsdException w:name="header" w:semiHidden="1" w:unhideWhenUsed="1"/>
-    <w:lsdException w:name="footer" w:semiHidden="1" w:uiPriority="0" w:unhideWhenUsed="1"/>
-    <w:lsdException w:name="index heading" w:semiHidden="1" w:unhideWhenUsed="1"/>
-    <w:lsdException w:name="caption" w:uiPriority="35" w:qFormat="1"/>
-    <w:lsdException w:name="table of figures" w:semiHidden="1" w:unhideWhenUsed="1"/>
-    <w:lsdException w:name="envelope address" w:semiHidden="1" w:unhideWhenUsed="1"/>
-    <w:lsdException w:name="envelope return" w:semiHidden="1" w:unhideWhenUsed="1"/>
-    <w:lsdException w:name="footnote reference" w:semiHidden="1" w:unhideWhenUsed="1"/>
-    <w:lsdException w:name="annotation reference" w:semiHidden="1" w:unhideWhenUsed="1"/>
-    <w:lsdException w:name="line number" w:semiHidden="1" w:unhideWhenUsed="1"/>
-    <w:lsdException w:name="page number" w:semiHidden="1" w:uiPriority="0" w:unhideWhenUsed="1"/>
-    <w:lsdException w:name="endnote reference" w:semiHidden="1" w:unhideWhenUsed="1"/>
-    <w:lsdException w:name="endnote text" w:semiHidden="1" w:unhideWhenUsed="1"/>
-    <w:lsdException w:name="table of authorities" w:semiHidden="1" w:unhideWhenUsed="1"/>
-    <w:lsdException w:name="macro" w:semiHidden="1" w:unhideWhenUsed="1"/>
-    <w:lsdException w:name="toa heading" w:semiHidden="1" w:unhideWhenUsed="1"/>
-    <w:lsdException w:name="List" w:semiHidden="1" w:unhideWhenUsed="1"/>
-    <w:lsdException w:name="List Bullet" w:semiHidden="1" w:unhideWhenUsed="1"/>
-    <w:lsdException w:name="List Number" w:semiHidden="1" w:unhideWhenUsed="1"/>
-    <w:lsdException w:name="List 2" w:semiHidden="1" w:unhideWhenUsed="1"/>
-    <w:lsdException w:name="List 3" w:semiHidden="1" w:unhideWhenUsed="1"/>
-    <w:lsdException w:name="List 4" w:semiHidden="1" w:unhideWhenUsed="1"/>
-    <w:lsdException w:name="List 5" w:semiHidden="1" w:unhideWhenUsed="1"/>
-    <w:lsdException w:name="List Bullet 2" w:semiHidden="1" w:unhideWhenUsed="1"/>
-    <w:lsdException w:name="List Bullet 3" w:semiHidden="1" w:unhideWhenUsed="1"/>
-    <w:lsdException w:name="List Bullet 4" w:semiHidden="1" w:unhideWhenUsed="1"/>
-    <w:lsdException w:name="List Bullet 5" w:semiHidden="1" w:unhideWhenUsed="1"/>
-    <w:lsdException w:name="List Number 2" w:semiHidden="1" w:unhideWhenUsed="1"/>
-    <w:lsdException w:name="List Number 3" w:semiHidden="1" w:unhideWhenUsed="1"/>
-    <w:lsdException w:name="List Number 4" w:semiHidden="1" w:unhideWhenUsed="1"/>
-    <w:lsdException w:name="List Number 5" w:semiHidden="1" w:unhideWhenUsed="1"/>
-    <w:lsdException w:name="Title" w:uiPriority="10" w:qFormat="1"/>
-    <w:lsdException w:name="Closing" w:semiHidden="1" w:unhideWhenUsed="1"/>
-    <w:lsdException w:name="Signature" w:semiHidden="1" w:unhideWhenUsed="1"/>
-    <w:lsdException w:name="Default Paragraph Font" w:semiHidden="1" w:uiPriority="1" w:unhideWhenUsed="1"/>
-    <w:lsdException w:name="Body Text" w:semiHidden="1" w:unhideWhenUsed="1"/>
-    <w:lsdException w:name="Body Text Indent" w:semiHidden="1" w:unhideWhenUsed="1"/>
-    <w:lsdException w:name="List Continue" w:semiHidden="1" w:unhideWhenUsed="1"/>
-    <w:lsdException w:name="List Continue 2" w:semiHidden="1" w:unhideWhenUsed="1"/>
-    <w:lsdException w:name="List Continue 3" w:semiHidden="1" w:unhideWhenUsed="1"/>
-    <w:lsdException w:name="List Continue 4" w:semiHidden="1" w:unhideWhenUsed="1"/>
-    <w:lsdException w:name="List Continue 5" w:semiHidden="1" w:unhideWhenUsed="1"/>
-    <w:lsdException w:name="Message Header" w:semiHidden="1" w:unhideWhenUsed="1"/>
-    <w:lsdException w:name="Subtitle" w:uiPriority="11" w:qFormat="1"/>
-    <w:lsdException w:name="Salutation" w:semiHidden="1" w:unhideWhenUsed="1"/>
-    <w:lsdException w:name="Date" w:semiHidden="1" w:unhideWhenUsed="1"/>
-    <w:lsdException w:name="Body Text First Indent" w:semiHidden="1" w:unhideWhenUsed="1"/>
-    <w:lsdException w:name="Body Text First Indent 2" w:semiHidden="1" w:unhideWhenUsed="1"/>
-    <w:lsdException w:name="Note Heading" w:semiHidden="1" w:unhideWhenUsed="1"/>
-    <w:lsdException w:name="Body Text 2" w:semiHidden="1" w:unhideWhenUsed="1"/>
-    <w:lsdException w:name="Body Text 3" w:semiHidden="1" w:unhideWhenUsed="1"/>
-    <w:lsdException w:name="Body Text Indent 2" w:semiHidden="1" w:unhideWhenUsed="1"/>
-    <w:lsdException w:name="Body Text Indent 3" w:semiHidden="1" w:unhideWhenUsed="1"/>
-    <w:lsdException w:name="Block Text" w:semiHidden="1" w:unhideWhenUsed="1"/>
-    <w:lsdException w:name="Hyperlink" w:semiHidden="1" w:unhideWhenUsed="1"/>
-    <w:lsdException w:name="FollowedHyperlink" w:semiHidden="1" w:unhideWhenUsed="1"/>
-    <w:lsdException w:name="Strong" w:uiPriority="22" w:qFormat="1"/>
-    <w:lsdException w:name="Emphasis" w:uiPriority="20" w:qFormat="1"/>
-    <w:lsdException w:name="Document Map" w:semiHidden="1" w:unhideWhenUsed="1"/>
-    <w:lsdException w:name="Plain Text" w:semiHidden="1" w:unhideWhenUsed="1"/>
-    <w:lsdException w:name="E-mail Signature" w:semiHidden="1" w:unhideWhenUsed="1"/>
-    <w:lsdException w:name="HTML Top of Form" w:semiHidden="1" w:unhideWhenUsed="1"/>
-    <w:lsdException w:name="HTML Bottom of Form" w:semiHidden="1" w:unhideWhenUsed="1"/>
-    <w:lsdException w:name="Normal (Web)" w:semiHidden="1" w:unhideWhenUsed="1"/>
-    <w:lsdException w:name="HTML Acronym" w:semiHidden="1" w:unhideWhenUsed="1"/>
-    <w:lsdException w:name="HTML Address" w:semiHidden="1" w:unhideWhenUsed="1"/>
-    <w:lsdException w:name="HTML Cite" w:semiHidden="1" w:unhideWhenUsed="1"/>
-    <w:lsdException w:name="HTML Code" w:semiHidden="1" w:unhideWhenUsed="1"/>
-    <w:lsdException w:name="HTML Definition" w:semiHidden="1" w:unhideWhenUsed="1"/>
-    <w:lsdException w:name="HTML Keyboard" w:semiHidden="1" w:unhideWhenUsed="1"/>
-    <w:lsdException w:name="HTML Preformatted" w:semiHidden="1" w:unhideWhenUsed="1"/>
-    <w:lsdException w:name="HTML Sample" w:semiHidden="1" w:unhideWhenUsed="1"/>
-    <w:lsdException w:name="HTML Typewriter" w:semiHidden="1" w:unhideWhenUsed="1"/>
-    <w:lsdException w:name="HTML Variable" w:semiHidden="1" w:unhideWhenUsed="1"/>
-    <w:lsdException w:name="Normal Table" w:semiHidden="1" w:unhideWhenUsed="1"/>
-    <w:lsdException w:name="annotation subject" w:semiHidden="1" w:unhideWhenUsed="1"/>
-    <w:lsdException w:name="No List" w:semiHidden="1" w:unhideWhenUsed="1"/>
-    <w:lsdException w:name="Outline List 1" w:semiHidden="1" w:unhideWhenUsed="1"/>
-    <w:lsdException w:name="Outline List 2" w:semiHidden="1" w:unhideWhenUsed="1"/>
-    <w:lsdException w:name="Outline List 3" w:semiHidden="1" w:unhideWhenUsed="1"/>
-    <w:lsdException w:name="Table Simple 1" w:semiHidden="1" w:unhideWhenUsed="1"/>
-    <w:lsdException w:name="Table Simple 2" w:semiHidden="1" w:unhideWhenUsed="1"/>
-    <w:lsdException w:name="Table Simple 3" w:semiHidden="1" w:unhideWhenUsed="1"/>
-    <w:lsdException w:name="Table Classic 1" w:semiHidden="1" w:unhideWhenUsed="1"/>
-    <w:lsdException w:name="Table Classic 2" w:semiHidden="1" w:unhideWhenUsed="1"/>
-    <w:lsdException w:name="Table Classic 3" w:semiHidden="1" w:unhideWhenUsed="1"/>
-    <w:lsdException w:name="Table Classic 4" w:semiHidden="1" w:unhideWhenUsed="1"/>
-    <w:lsdException w:name="Table Colorful 1" w:semiHidden="1" w:unhideWhenUsed="1"/>
-    <w:lsdException w:name="Table Colorful 2" w:semiHidden="1" w:unhideWhenUsed="1"/>
-    <w:lsdException w:name="Table Colorful 3" w:semiHidden="1" w:unhideWhenUsed="1"/>
-    <w:lsdException w:name="Table Columns 1" w:semiHidden="1" w:unhideWhenUsed="1"/>
-    <w:lsdException w:name="Table Columns 2" w:semiHidden="1" w:unhideWhenUsed="1"/>
-    <w:lsdException w:name="Table Columns 3" w:semiHidden="1" w:unhideWhenUsed="1"/>
-    <w:lsdException w:name="Table Columns 4" w:semiHidden="1" w:unhideWhenUsed="1"/>
-    <w:lsdException w:name="Table Columns 5" w:semiHidden="1" w:unhideWhenUsed="1"/>
-    <w:lsdException w:name="Table Grid 1" w:semiHidden="1" w:unhideWhenUsed="1"/>
-    <w:lsdException w:name="Table Grid 2" w:semiHidden="1" w:unhideWhenUsed="1"/>
-    <w:lsdException w:name="Table Grid 3" w:semiHidden="1" w:unhideWhenUsed="1"/>
-    <w:lsdException w:name="Table Grid 4" w:semiHidden="1" w:unhideWhenUsed="1"/>
-    <w:lsdException w:name="Table Grid 5" w:semiHidden="1" w:unhideWhenUsed="1"/>
-    <w:lsdException w:name="Table Grid 6" w:semiHidden="1" w:unhideWhenUsed="1"/>
-    <w:lsdException w:name="Table Grid 7" w:semiHidden="1" w:unhideWhenUsed="1"/>
-    <w:lsdException w:name="Table Grid 8" w:semiHidden="1" w:unhideWhenUsed="1"/>
-    <w:lsdException w:name="Table List 1" w:semiHidden="1" w:unhideWhenUsed="1"/>
-    <w:lsdException w:name="Table List 2" w:semiHidden="1" w:unhideWhenUsed="1"/>
-    <w:lsdException w:name="Table List 3" w:semiHidden="1" w:unhideWhenUsed="1"/>
-    <w:lsdException w:name="Table List 4" w:semiHidden="1" w:unhideWhenUsed="1"/>
-    <w:lsdException w:name="Table List 5" w:semiHidden="1" w:unhideWhenUsed="1"/>
-    <w:lsdException w:name="Table List 6" w:semiHidden="1" w:unhideWhenUsed="1"/>
-    <w:lsdException w:name="Table List 7" w:semiHidden="1" w:unhideWhenUsed="1"/>
-    <w:lsdException w:name="Table List 8" w:semiHidden="1" w:unhideWhenUsed="1"/>
-    <w:lsdException w:name="Table 3D effects 1" w:semiHidden="1" w:unhideWhenUsed="1"/>
-    <w:lsdException w:name="Table 3D effects 2" w:semiHidden="1" w:unhideWhenUsed="1"/>
-    <w:lsdException w:name="Table 3D effects 3" w:semiHidden="1" w:unhideWhenUsed="1"/>
-    <w:lsdException w:name="Table Contemporary" w:semiHidden="1" w:unhideWhenUsed="1"/>
-    <w:lsdException w:name="Table Elegant" w:semiHidden="1" w:unhideWhenUsed="1"/>
-    <w:lsdException w:name="Table Professional" w:semiHidden="1" w:unhideWhenUsed="1"/>
-    <w:lsdException w:name="Table Subtle 1" w:semiHidden="1" w:unhideWhenUsed="1"/>
-    <w:lsdException w:name="Table Subtle 2" w:semiHidden="1" w:unhideWhenUsed="1"/>
-    <w:lsdException w:name="Table Web 1" w:semiHidden="1" w:unhideWhenUsed="1"/>
-    <w:lsdException w:name="Table Web 2" w:semiHidden="1" w:unhideWhenUsed="1"/>
-    <w:lsdException w:name="Table Web 3" w:semiHidden="1" w:unhideWhenUsed="1"/>
-    <w:lsdException w:name="Balloon Text" w:semiHidden="1" w:unhideWhenUsed="1"/>
-    <w:lsdException w:name="Table Grid" w:uiPriority="59"/>
-    <w:lsdException w:name="Table Theme" w:semiHidden="1" w:unhideWhenUsed="1"/>
-    <w:lsdException w:name="Placeholder Text" w:semiHidden="1"/>
-    <w:lsdException w:name="No Spacing" w:uiPriority="1" w:qFormat="1"/>
-    <w:lsdException w:name="Light Shading" w:uiPriority="60"/>
-    <w:lsdException w:name="Light List" w:uiPriority="61"/>
-    <w:lsdException w:name="Light Grid" w:uiPriority="62"/>
-    <w:lsdException w:name="Medium Shading 1" w:uiPriority="63"/>
-    <w:lsdException w:name="Medium Shading 2" w:uiPriority="64"/>
-    <w:lsdException w:name="Medium List 1" w:uiPriority="65"/>
-    <w:lsdException w:name="Medium List 2" w:uiPriority="66"/>
-    <w:lsdException w:name="Medium Grid 1" w:uiPriority="67"/>
-    <w:lsdException w:name="Medium Grid 2" w:uiPriority="68"/>
-    <w:lsdException w:name="Medium Grid 3" w:uiPriority="69"/>
-    <w:lsdException w:name="Dark List" w:uiPriority="70"/>
-    <w:lsdException w:name="Colorful Shading" w:uiPriority="71"/>
-    <w:lsdException w:name="Colorful List" w:uiPriority="72"/>
-    <w:lsdException w:name="Colorful Grid" w:uiPriority="73"/>
-    <w:lsdException w:name="Light Shading Accent 1" w:uiPriority="60"/>
-    <w:lsdException w:name="Light List Accent 1" w:uiPriority="61"/>
-    <w:lsdException w:name="Light Grid Accent 1" w:uiPriority="62"/>
-    <w:lsdException w:name="Medium Shading 1 Accent 1" w:uiPriority="63"/>
-    <w:lsdException w:name="Medium Shading 2 Accent 1" w:uiPriority="64"/>
-    <w:lsdException w:name="Medium List 1 Accent 1" w:uiPriority="65"/>
-    <w:lsdException w:name="Revision" w:semiHidden="1"/>
-    <w:lsdException w:name="List Paragraph" w:uiPriority="34" w:qFormat="1"/>
-    <w:lsdException w:name="Quote" w:uiPriority="29" w:qFormat="1"/>
-    <w:lsdException w:name="Intense Quote" w:uiPriority="30" w:qFormat="1"/>
-    <w:lsdException w:name="Medium List 2 Accent 1" w:uiPriority="66"/>
-    <w:lsdException w:name="Medium Grid 1 Accent 1" w:uiPriority="67"/>
-    <w:lsdException w:name="Medium Grid 2 Accent 1" w:uiPriority="68"/>
-    <w:lsdException w:name="Medium Grid 3 Accent 1" w:uiPriority="69"/>
-    <w:lsdException w:name="Dark List Accent 1" w:uiPriority="70"/>
-    <w:lsdException w:name="Colorful Shading Accent 1" w:uiPriority="71"/>
-    <w:lsdException w:name="Colorful List Accent 1" w:uiPriority="72"/>
-    <w:lsdException w:name="Colorful Grid Accent 1" w:uiPriority="73"/>
-    <w:lsdException w:name="Light Shading Accent 2" w:uiPriority="60"/>
-    <w:lsdException w:name="Light List Accent 2" w:uiPriority="61"/>
-    <w:lsdException w:name="Light Grid Accent 2" w:uiPriority="62"/>
-    <w:lsdException w:name="Medium Shading 1 Accent 2" w:uiPriority="63"/>
-    <w:lsdException w:name="Medium Shading 2 Accent 2" w:uiPriority="64"/>
-    <w:lsdException w:name="Medium List 1 Accent 2" w:uiPriority="65"/>
-    <w:lsdException w:name="Medium List 2 Accent 2" w:uiPriority="66"/>
-    <w:lsdException w:name="Medium Grid 1 Accent 2" w:uiPriority="67"/>
-    <w:lsdException w:name="Medium Grid 2 Accent 2" w:uiPriority="68"/>
-    <w:lsdException w:name="Medium Grid 3 Accent 2" w:uiPriority="69"/>
-    <w:lsdException w:name="Dark List Accent 2" w:uiPriority="70"/>
-    <w:lsdException w:name="Colorful Shading Accent 2" w:uiPriority="71"/>
-    <w:lsdException w:name="Colorful List Accent 2" w:uiPriority="72"/>
-    <w:lsdException w:name="Colorful Grid Accent 2" w:uiPriority="73"/>
-    <w:lsdException w:name="Light Shading Accent 3" w:uiPriority="60"/>
-    <w:lsdException w:name="Light List Accent 3" w:uiPriority="61"/>
-    <w:lsdException w:name="Light Grid Accent 3" w:uiPriority="62"/>
-    <w:lsdException w:name="Medium Shading 1 Accent 3" w:uiPriority="63"/>
-    <w:lsdException w:name="Medium Shading 2 Accent 3" w:uiPriority="64"/>
-    <w:lsdException w:name="Medium List 1 Accent 3" w:uiPriority="65"/>
-    <w:lsdException w:name="Medium List 2 Accent 3" w:uiPriority="66"/>
-    <w:lsdException w:name="Medium Grid 1 Accent 3" w:uiPriority="67"/>
-    <w:lsdException w:name="Medium Grid 2 Accent 3" w:uiPriority="68"/>
-    <w:lsdException w:name="Medium Grid 3 Accent 3" w:uiPriority="69"/>
-    <w:lsdException w:name="Dark List Accent 3" w:uiPriority="70"/>
-    <w:lsdException w:name="Colorful Shading Accent 3" w:uiPriority="71"/>
-    <w:lsdException w:name="Colorful List Accent 3" w:uiPriority="72"/>
-    <w:lsdException w:name="Colorful Grid Accent 3" w:uiPriority="73"/>
-    <w:lsdException w:name="Light Shading Accent 4" w:uiPriority="60"/>
-    <w:lsdException w:name="Light List Accent 4" w:uiPriority="61"/>
-    <w:lsdException w:name="Light Grid Accent 4" w:uiPriority="62"/>
-    <w:lsdException w:name="Medium Shading 1 Accent 4" w:uiPriority="63"/>
-    <w:lsdException w:name="Medium Shading 2 Accent 4" w:uiPriority="64"/>
-    <w:lsdException w:name="Medium List 1 Accent 4" w:uiPriority="65"/>
-    <w:lsdException w:name="Medium List 2 Accent 4" w:uiPriority="66"/>
-    <w:lsdException w:name="Medium Grid 1 Accent 4" w:uiPriority="67"/>
-    <w:lsdException w:name="Medium Grid 2 Accent 4" w:uiPriority="68"/>
-    <w:lsdException w:name="Medium Grid 3 Accent 4" w:uiPriority="69"/>
-    <w:lsdException w:name="Dark List Accent 4" w:uiPriority="70"/>
-    <w:lsdException w:name="Colorful Shading Accent 4" w:uiPriority="71"/>
-    <w:lsdException w:name="Colorful List Accent 4" w:uiPriority="72"/>
-    <w:lsdException w:name="Colorful Grid Accent 4" w:uiPriority="73"/>
-    <w:lsdException w:name="Light Shading Accent 5" w:uiPriority="60"/>
-    <w:lsdException w:name="Light List Accent 5" w:uiPriority="61"/>
-    <w:lsdException w:name="Light Grid Accent 5" w:uiPriority="62"/>
-    <w:lsdException w:name="Medium Shading 1 Accent 5" w:uiPriority="63"/>
-    <w:lsdException w:name="Medium Shading 2 Accent 5" w:uiPriority="64"/>
-    <w:lsdException w:name="Medium List 1 Accent 5" w:uiPriority="65"/>
-    <w:lsdException w:name="Medium List 2 Accent 5" w:uiPriority="66"/>
-    <w:lsdException w:name="Medium Grid 1 Accent 5" w:uiPriority="67"/>
-    <w:lsdException w:name="Medium Grid 2 Accent 5" w:uiPriority="68"/>
-    <w:lsdException w:name="Medium Grid 3 Accent 5" w:uiPriority="69"/>
-    <w:lsdException w:name="Dark List Accent 5" w:uiPriority="70"/>
-    <w:lsdException w:name="Colorful Shading Accent 5" w:uiPriority="71"/>
-    <w:lsdException w:name="Colorful List Accent 5" w:uiPriority="72"/>
-    <w:lsdException w:name="Colorful Grid Accent 5" w:uiPriority="73"/>
-    <w:lsdException w:name="Light Shading Accent 6" w:uiPriority="60"/>
-    <w:lsdException w:name="Light List Accent 6" w:uiPriority="61"/>
-    <w:lsdException w:name="Light Grid Accent 6" w:uiPriority="62"/>
-    <w:lsdException w:name="Medium Shading 1 Accent 6" w:uiPriority="63"/>
-    <w:lsdException w:name="Medium Shading 2 Accent 6" w:uiPriority="64"/>
-    <w:lsdException w:name="Medium List 1 Accent 6" w:uiPriority="65"/>
-    <w:lsdException w:name="Medium List 2 Accent 6" w:uiPriority="66"/>
-    <w:lsdException w:name="Medium Grid 1 Accent 6" w:uiPriority="67"/>
-    <w:lsdException w:name="Medium Grid 2 Accent 6" w:uiPriority="68"/>
-    <w:lsdException w:name="Medium Grid 3 Accent 6" w:uiPriority="69"/>
-    <w:lsdException w:name="Dark List Accent 6" w:uiPriority="70"/>
-    <w:lsdException w:name="Colorful Shading Accent 6" w:uiPriority="71"/>
-    <w:lsdException w:name="Colorful List Accent 6" w:uiPriority="72"/>
-    <w:lsdException w:name="Colorful Grid Accent 6" w:uiPriority="73"/>
-    <w:lsdException w:name="Subtle Emphasis" w:uiPriority="19" w:qFormat="1"/>
-    <w:lsdException w:name="Intense Emphasis" w:uiPriority="21" w:qFormat="1"/>
-    <w:lsdException w:name="Subtle Reference" w:uiPriority="31" w:qFormat="1"/>
-    <w:lsdException w:name="Intense Reference" w:uiPriority="32" w:qFormat="1"/>
-    <w:lsdException w:name="Book Title" w:uiPriority="33" w:qFormat="1"/>
-    <w:lsdException w:name="Bibliography" w:semiHidden="1" w:uiPriority="37" w:unhideWhenUsed="1"/>
-    <w:lsdException w:name="TOC Heading" w:semiHidden="1" w:uiPriority="39" w:unhideWhenUsed="1" w:qFormat="1"/>
-    <w:lsdException w:name="Plain Table 1" w:uiPriority="41"/>
-    <w:lsdException w:name="Plain Table 2" w:uiPriority="42"/>
-    <w:lsdException w:name="Plain Table 3" w:uiPriority="43"/>
-    <w:lsdException w:name="Plain Table 4" w:uiPriority="44"/>
-    <w:lsdException w:name="Plain Table 5" w:uiPriority="45"/>
-    <w:lsdException w:name="Grid Table Light" w:uiPriority="40"/>
-    <w:lsdException w:name="Grid Table 1 Light" w:uiPriority="46"/>
-    <w:lsdException w:name="Grid Table 2" w:uiPriority="47"/>
-    <w:lsdException w:name="Grid Table 3" w:uiPriority="48"/>
-    <w:lsdException w:name="Grid Table 4" w:uiPriority="49"/>
-    <w:lsdException w:name="Grid Table 5 Dark" w:uiPriority="50"/>
-    <w:lsdException w:name="Grid Table 6 Colorful" w:uiPriority="51"/>
-    <w:lsdException w:name="Grid Table 7 Colorful" w:uiPriority="52"/>
-    <w:lsdException w:name="Grid Table 1 Light Accent 1" w:uiPriority="46"/>
-    <w:lsdException w:name="Grid Table 2 Accent 1" w:uiPriority="47"/>
-    <w:lsdException w:name="Grid Table 3 Accent 1" w:uiPriority="48"/>
-    <w:lsdException w:name="Grid Table 4 Accent 1" w:uiPriority="49"/>
-    <w:lsdException w:name="Grid Table 5 Dark Accent 1" w:uiPriority="50"/>
-    <w:lsdException w:name="Grid Table 6 Colorful Accent 1" w:uiPriority="51"/>
-    <w:lsdException w:name="Grid Table 7 Colorful Accent 1" w:uiPriority="52"/>
-    <w:lsdException w:name="Grid Table 1 Light Accent 2" w:uiPriority="46"/>
-    <w:lsdException w:name="Grid Table 2 Accent 2" w:uiPriority="47"/>
-    <w:lsdException w:name="Grid Table 3 Accent 2" w:uiPriority="48"/>
-    <w:lsdException w:name="Grid Table 4 Accent 2" w:uiPriority="49"/>
-    <w:lsdException w:name="Grid Table 5 Dark Accent 2" w:uiPriority="50"/>
-    <w:lsdException w:name="Grid Table 6 Colorful Accent 2" w:uiPriority="51"/>
-    <w:lsdException w:name="Grid Table 7 Colorful Accent 2" w:uiPriority="52"/>
-    <w:lsdException w:name="Grid Table 1 Light Accent 3" w:uiPriority="46"/>
-    <w:lsdException w:name="Grid Table 2 Accent 3" w:uiPriority="47"/>
-    <w:lsdException w:name="Grid Table 3 Accent 3" w:uiPriority="48"/>
-    <w:lsdException w:name="Grid Table 4 Accent 3" w:uiPriority="49"/>
-    <w:lsdException w:name="Grid Table 5 Dark Accent 3" w:uiPriority="50"/>
-    <w:lsdException w:name="Grid Table 6 Colorful Accent 3" w:uiPriority="51"/>
-    <w:lsdException w:name="Grid Table 7 Colorful Accent 3" w:uiPriority="52"/>
-    <w:lsdException w:name="Grid Table 1 Light Accent 4" w:uiPriority="46"/>
-    <w:lsdException w:name="Grid Table 2 Accent 4" w:uiPriority="47"/>
-    <w:lsdException w:name="Grid Table 3 Accent 4" w:uiPriority="48"/>
-    <w:lsdException w:name="Grid Table 4 Accent 4" w:uiPriority="49"/>
-    <w:lsdException w:name="Grid Table 5 Dark Accent 4" w:uiPriority="50"/>
-    <w:lsdException w:name="Grid Table 6 Colorful Accent 4" w:uiPriority="51"/>
-    <w:lsdException w:name="Grid Table 7 Colorful Accent 4" w:uiPriority="52"/>
-    <w:lsdException w:name="Grid Table 1 Light Accent 5" w:uiPriority="46"/>
-    <w:lsdException w:name="Grid Table 2 Accent 5" w:uiPriority="47"/>
-    <w:lsdException w:name="Grid Table 3 Accent 5" w:uiPriority="48"/>
-    <w:lsdException w:name="Grid Table 4 Accent 5" w:uiPriority="49"/>
-    <w:lsdException w:name="Grid Table 5 Dark Accent 5" w:uiPriority="50"/>
-    <w:lsdException w:name="Grid Table 6 Colorful Accent 5" w:uiPriority="51"/>
-    <w:lsdException w:name="Grid Table 7 Colorful Accent 5" w:uiPriority="52"/>
-    <w:lsdException w:name="Grid Table 1 Light Accent 6" w:uiPriority="46"/>
-    <w:lsdException w:name="Grid Table 2 Accent 6" w:uiPriority="47"/>
-    <w:lsdException w:name="Grid Table 3 Accent 6" w:uiPriority="48"/>
-    <w:lsdException w:name="Grid Table 4 Accent 6" w:uiPriority="49"/>
-    <w:lsdException w:name="Grid Table 5 Dark Accent 6" w:uiPriority="50"/>
-    <w:lsdException w:name="Grid Table 6 Colorful Accent 6" w:uiPriority="51"/>
-    <w:lsdException w:name="Grid Table 7 Colorful Accent 6" w:uiPriority="52"/>
-    <w:lsdException w:name="List Table 1 Light" w:uiPriority="46"/>
-    <w:lsdException w:name="List Table 2" w:uiPriority="47"/>
-    <w:lsdException w:name="List Table 3" w:uiPriority="48"/>
-    <w:lsdException w:name="List Table 4" w:uiPriority="49"/>
-    <w:lsdException w:name="List Table 5 Dark" w:uiPriority="50"/>
-    <w:lsdException w:name="List Table 6 Colorful" w:uiPriority="51"/>
-    <w:lsdException w:name="List Table 7 Colorful" w:uiPriority="52"/>
-    <w:lsdException w:name="List Table 1 Light Accent 1" w:uiPriority="46"/>
-    <w:lsdException w:name="List Table 2 Accent 1" w:uiPriority="47"/>
-    <w:lsdException w:name="List Table 3 Accent 1" w:uiPriority="48"/>
-    <w:lsdException w:name="List Table 4 Accent 1" w:uiPriority="49"/>
-    <w:lsdException w:name="List Table 5 Dark Accent 1" w:uiPriority="50"/>
-    <w:lsdException w:name="List Table 6 Colorful Accent 1" w:uiPriority="51"/>
-    <w:lsdException w:name="List Table 7 Colorful Accent 1" w:uiPriority="52"/>
-    <w:lsdException w:name="List Table 1 Light Accent 2" w:uiPriority="46"/>
-    <w:lsdException w:name="List Table 2 Accent 2" w:uiPriority="47"/>
-    <w:lsdException w:name="List Table 3 Accent 2" w:uiPriority="48"/>
-    <w:lsdException w:name="List Table 4 Accent 2" w:uiPriority="49"/>
-    <w:lsdException w:name="List Table 5 Dark Accent 2" w:uiPriority="50"/>
-    <w:lsdException w:name="List Table 6 Colorful Accent 2" w:uiPriority="51"/>
-    <w:lsdException w:name="List Table 7 Colorful Accent 2" w:uiPriority="52"/>
-    <w:lsdException w:name="List Table 1 Light Accent 3" w:uiPriority="46"/>
-    <w:lsdException w:name="List Table 2 Accent 3" w:uiPriority="47"/>
-    <w:lsdException w:name="List Table 3 Accent 3" w:uiPriority="48"/>
-    <w:lsdException w:name="List Table 4 Accent 3" w:uiPriority="49"/>
-    <w:lsdException w:name="List Table 5 Dark Accent 3" w:uiPriority="50"/>
-    <w:lsdException w:name="List Table 6 Colorful Accent 3" w:uiPriority="51"/>
-    <w:lsdException w:name="List Table 7 Colorful Accent 3" w:uiPriority="52"/>
-    <w:lsdException w:name="List Table 1 Light Accent 4" w:uiPriority="46"/>
-    <w:lsdException w:name="List Table 2 Accent 4" w:uiPriority="47"/>
-    <w:lsdException w:name="List Table 3 Accent 4" w:uiPriority="48"/>
-    <w:lsdException w:name="List Table 4 Accent 4" w:uiPriority="49"/>
-    <w:lsdException w:name="List Table 5 Dark Accent 4" w:uiPriority="50"/>
-    <w:lsdException w:name="List Table 6 Colorful Accent 4" w:uiPriority="51"/>
-    <w:lsdException w:name="List Table 7 Colorful Accent 4" w:uiPriority="52"/>
-    <w:lsdException w:name="List Table 1 Light Accent 5" w:uiPriority="46"/>
-    <w:lsdException w:name="List Table 2 Accent 5" w:uiPriority="47"/>
-    <w:lsdException w:name="List Table 3 Accent 5" w:uiPriority="48"/>
-    <w:lsdException w:name="List Table 4 Accent 5" w:uiPriority="49"/>
-    <w:lsdException w:name="List Table 5 Dark Accent 5" w:uiPriority="50"/>
-    <w:lsdException w:name="List Table 6 Colorful Accent 5" w:uiPriority="51"/>
-    <w:lsdException w:name="List Table 7 Colorful Accent 5" w:uiPriority="52"/>
-    <w:lsdException w:name="List Table 1 Light Accent 6" w:uiPriority="46"/>
-    <w:lsdException w:name="List Table 2 Accent 6" w:uiPriority="47"/>
-    <w:lsdException w:name="List Table 3 Accent 6" w:uiPriority="48"/>
-    <w:lsdException w:name="List Table 4 Accent 6" w:uiPriority="49"/>
-    <w:lsdException w:name="List Table 5 Dark Accent 6" w:uiPriority="50"/>
-    <w:lsdException w:name="List Table 6 Colorful Accent 6" w:uiPriority="51"/>
-    <w:lsdException w:name="List Table 7 Colorful Accent 6" w:uiPriority="52"/>
+  <w:latentStyles w:defLockedState="0" w:defUIPriority="99" w:defSemiHidden="1" w:defUnhideWhenUsed="1" w:defQFormat="0" w:count="267">
+    <w:lsdException w:name="Normal" w:semiHidden="0" w:uiPriority="0" w:unhideWhenUsed="0" w:qFormat="1"/>
+    <w:lsdException w:name="heading 1" w:semiHidden="0" w:uiPriority="9" w:unhideWhenUsed="0" w:qFormat="1"/>
+    <w:lsdException w:name="heading 2" w:semiHidden="0" w:uiPriority="9" w:unhideWhenUsed="0" w:qFormat="1"/>
+    <w:lsdException w:name="heading 3" w:uiPriority="9" w:qFormat="1"/>
+    <w:lsdException w:name="heading 4" w:uiPriority="9" w:qFormat="1"/>
+    <w:lsdException w:name="heading 5" w:uiPriority="9" w:qFormat="1"/>
+    <w:lsdException w:name="heading 6" w:uiPriority="9" w:qFormat="1"/>
+    <w:lsdException w:name="heading 7" w:uiPriority="9" w:qFormat="1"/>
+    <w:lsdException w:name="heading 8" w:uiPriority="9" w:qFormat="1"/>
+    <w:lsdException w:name="heading 9" w:uiPriority="9" w:qFormat="1"/>
+    <w:lsdException w:name="toc 1" w:uiPriority="39"/>
+    <w:lsdException w:name="toc 2" w:uiPriority="39"/>
+    <w:lsdException w:name="toc 3" w:uiPriority="39"/>
+    <w:lsdException w:name="toc 4" w:uiPriority="39"/>
+    <w:lsdException w:name="toc 5" w:uiPriority="39"/>
+    <w:lsdException w:name="toc 6" w:uiPriority="39"/>
+    <w:lsdException w:name="toc 7" w:uiPriority="39"/>
+    <w:lsdException w:name="toc 8" w:uiPriority="39"/>
+    <w:lsdException w:name="toc 9" w:uiPriority="39"/>
+    <w:lsdException w:name="footer" w:uiPriority="0"/>
+    <w:lsdException w:name="caption" w:semiHidden="0" w:uiPriority="35" w:unhideWhenUsed="0" w:qFormat="1"/>
+    <w:lsdException w:name="page number" w:uiPriority="0"/>
+    <w:lsdException w:name="Title" w:semiHidden="0" w:uiPriority="10" w:unhideWhenUsed="0" w:qFormat="1"/>
+    <w:lsdException w:name="Default Paragraph Font" w:uiPriority="1"/>
+    <w:lsdException w:name="Subtitle" w:semiHidden="0" w:uiPriority="11" w:unhideWhenUsed="0" w:qFormat="1"/>
+    <w:lsdException w:name="Strong" w:semiHidden="0" w:uiPriority="22" w:unhideWhenUsed="0" w:qFormat="1"/>
+    <w:lsdException w:name="Emphasis" w:semiHidden="0" w:uiPriority="20" w:unhideWhenUsed="0" w:qFormat="1"/>
+    <w:lsdException w:name="Table Grid" w:semiHidden="0" w:uiPriority="59" w:unhideWhenUsed="0"/>
+    <w:lsdException w:name="Placeholder Text" w:unhideWhenUsed="0"/>
+    <w:lsdException w:name="No Spacing" w:semiHidden="0" w:uiPriority="1" w:unhideWhenUsed="0" w:qFormat="1"/>
+    <w:lsdException w:name="Light Shading" w:semiHidden="0" w:uiPriority="60" w:unhideWhenUsed="0"/>
+    <w:lsdException w:name="Light List" w:semiHidden="0" w:uiPriority="61" w:unhideWhenUsed="0"/>
+    <w:lsdException w:name="Light Grid" w:semiHidden="0" w:uiPriority="62" w:unhideWhenUsed="0"/>
+    <w:lsdException w:name="Medium Shading 1" w:semiHidden="0" w:uiPriority="63" w:unhideWhenUsed="0"/>
+    <w:lsdException w:name="Medium Shading 2" w:semiHidden="0" w:uiPriority="64" w:unhideWhenUsed="0"/>
+    <w:lsdException w:name="Medium List 1" w:semiHidden="0" w:uiPriority="65" w:unhideWhenUsed="0"/>
+    <w:lsdException w:name="Medium List 2" w:semiHidden="0" w:uiPriority="66" w:unhideWhenUsed="0"/>
+    <w:lsdException w:name="Medium Grid 1" w:semiHidden="0" w:uiPriority="67" w:unhideWhenUsed="0"/>
+    <w:lsdException w:name="Medium Grid 2" w:semiHidden="0" w:uiPriority="68" w:unhideWhenUsed="0"/>
+    <w:lsdException w:name="Medium Grid 3" w:semiHidden="0" w:uiPriority="69" w:unhideWhenUsed="0"/>
+    <w:lsdException w:name="Dark List" w:semiHidden="0" w:uiPriority="70" w:unhideWhenUsed="0"/>
+    <w:lsdException w:name="Colorful Shading" w:semiHidden="0" w:uiPriority="71" w:unhideWhenUsed="0"/>
+    <w:lsdException w:name="Colorful List" w:semiHidden="0" w:uiPriority="72" w:unhideWhenUsed="0"/>
+    <w:lsdException w:name="Colorful Grid" w:semiHidden="0" w:uiPriority="73" w:unhideWhenUsed="0"/>
+    <w:lsdException w:name="Light Shading Accent 1" w:semiHidden="0" w:uiPriority="60" w:unhideWhenUsed="0"/>
+    <w:lsdException w:name="Light List Accent 1" w:semiHidden="0" w:uiPriority="61" w:unhideWhenUsed="0"/>
+    <w:lsdException w:name="Light Grid Accent 1" w:semiHidden="0" w:uiPriority="62" w:unhideWhenUsed="0"/>
+    <w:lsdException w:name="Medium Shading 1 Accent 1" w:semiHidden="0" w:uiPriority="63" w:unhideWhenUsed="0"/>
+    <w:lsdException w:name="Medium Shading 2 Accent 1" w:semiHidden="0" w:uiPriority="64" w:unhideWhenUsed="0"/>
+    <w:lsdException w:name="Medium List 1 Accent 1" w:semiHidden="0" w:uiPriority="65" w:unhideWhenUsed="0"/>
+    <w:lsdException w:name="Revision" w:unhideWhenUsed="0"/>
+    <w:lsdException w:name="List Paragraph" w:semiHidden="0" w:uiPriority="34" w:unhideWhenUsed="0" w:qFormat="1"/>
+    <w:lsdException w:name="Quote" w:semiHidden="0" w:uiPriority="29" w:unhideWhenUsed="0" w:qFormat="1"/>
+    <w:lsdException w:name="Intense Quote" w:semiHidden="0" w:uiPriority="30" w:unhideWhenUsed="0" w:qFormat="1"/>
+    <w:lsdException w:name="Medium List 2 Accent 1" w:semiHidden="0" w:uiPriority="66" w:unhideWhenUsed="0"/>
+    <w:lsdException w:name="Medium Grid 1 Accent 1" w:semiHidden="0" w:uiPriority="67" w:unhideWhenUsed="0"/>
+    <w:lsdException w:name="Medium Grid 2 Accent 1" w:semiHidden="0" w:uiPriority="68" w:unhideWhenUsed="0"/>
+    <w:lsdException w:name="Medium Grid 3 Accent 1" w:semiHidden="0" w:uiPriority="69" w:unhideWhenUsed="0"/>
+    <w:lsdException w:name="Dark List Accent 1" w:semiHidden="0" w:uiPriority="70" w:unhideWhenUsed="0"/>
+    <w:lsdException w:name="Colorful Shading Accent 1" w:semiHidden="0" w:uiPriority="71" w:unhideWhenUsed="0"/>
+    <w:lsdException w:name="Colorful List Accent 1" w:semiHidden="0" w:uiPriority="72" w:unhideWhenUsed="0"/>
+    <w:lsdException w:name="Colorful Grid Accent 1" w:semiHidden="0" w:uiPriority="73" w:unhideWhenUsed="0"/>
+    <w:lsdException w:name="Light Shading Accent 2" w:semiHidden="0" w:uiPriority="60" w:unhideWhenUsed="0"/>
+    <w:lsdException w:name="Light List Accent 2" w:semiHidden="0" w:uiPriority="61" w:unhideWhenUsed="0"/>
+    <w:lsdException w:name="Light Grid Accent 2" w:semiHidden="0" w:uiPriority="62" w:unhideWhenUsed="0"/>
+    <w:lsdException w:name="Medium Shading 1 Accent 2" w:semiHidden="0" w:uiPriority="63" w:unhideWhenUsed="0"/>
+    <w:lsdException w:name="Medium Shading 2 Accent 2" w:semiHidden="0" w:uiPriority="64" w:unhideWhenUsed="0"/>
+    <w:lsdException w:name="Medium List 1 Accent 2" w:semiHidden="0" w:uiPriority="65" w:unhideWhenUsed="0"/>
+    <w:lsdException w:name="Medium List 2 Accent 2" w:semiHidden="0" w:uiPriority="66" w:unhideWhenUsed="0"/>
+    <w:lsdException w:name="Medium Grid 1 Accent 2" w:semiHidden="0" w:uiPriority="67" w:unhideWhenUsed="0"/>
+    <w:lsdException w:name="Medium Grid 2 Accent 2" w:semiHidden="0" w:uiPriority="68" w:unhideWhenUsed="0"/>
+    <w:lsdException w:name="Medium Grid 3 Accent 2" w:semiHidden="0" w:uiPriority="69" w:unhideWhenUsed="0"/>
+    <w:lsdException w:name="Dark List Accent 2" w:semiHidden="0" w:uiPriority="70" w:unhideWhenUsed="0"/>
+    <w:lsdException w:name="Colorful Shading Accent 2" w:semiHidden="0" w:uiPriority="71" w:unhideWhenUsed="0"/>
+    <w:lsdException w:name="Colorful List Accent 2" w:semiHidden="0" w:uiPriority="72" w:unhideWhenUsed="0"/>
+    <w:lsdException w:name="Colorful Grid Accent 2" w:semiHidden="0" w:uiPriority="73" w:unhideWhenUsed="0"/>
+    <w:lsdException w:name="Light Shading Accent 3" w:semiHidden="0" w:uiPriority="60" w:unhideWhenUsed="0"/>
+    <w:lsdException w:name="Light List Accent 3" w:semiHidden="0" w:uiPriority="61" w:unhideWhenUsed="0"/>
+    <w:lsdException w:name="Light Grid Accent 3" w:semiHidden="0" w:uiPriority="62" w:unhideWhenUsed="0"/>
+    <w:lsdException w:name="Medium Shading 1 Accent 3" w:semiHidden="0" w:uiPriority="63" w:unhideWhenUsed="0"/>
+    <w:lsdException w:name="Medium Shading 2 Accent 3" w:semiHidden="0" w:uiPriority="64" w:unhideWhenUsed="0"/>
+    <w:lsdException w:name="Medium List 1 Accent 3" w:semiHidden="0" w:uiPriority="65" w:unhideWhenUsed="0"/>
+    <w:lsdException w:name="Medium List 2 Accent 3" w:semiHidden="0" w:uiPriority="66" w:unhideWhenUsed="0"/>
+    <w:lsdException w:name="Medium Grid 1 Accent 3" w:semiHidden="0" w:uiPriority="67" w:unhideWhenUsed="0"/>
+    <w:lsdException w:name="Medium Grid 2 Accent 3" w:semiHidden="0" w:uiPriority="68" w:unhideWhenUsed="0"/>
+    <w:lsdException w:name="Medium Grid 3 Accent 3" w:semiHidden="0" w:uiPriority="69" w:unhideWhenUsed="0"/>
+    <w:lsdException w:name="Dark List Accent 3" w:semiHidden="0" w:uiPriority="70" w:unhideWhenUsed="0"/>
+    <w:lsdException w:name="Colorful Shading Accent 3" w:semiHidden="0" w:uiPriority="71" w:unhideWhenUsed="0"/>
+    <w:lsdException w:name="Colorful List Accent 3" w:semiHidden="0" w:uiPriority="72" w:unhideWhenUsed="0"/>
+    <w:lsdException w:name="Colorful Grid Accent 3" w:semiHidden="0" w:uiPriority="73" w:unhideWhenUsed="0"/>
+    <w:lsdException w:name="Light Shading Accent 4" w:semiHidden="0" w:uiPriority="60" w:unhideWhenUsed="0"/>
+    <w:lsdException w:name="Light List Accent 4" w:semiHidden="0" w:uiPriority="61" w:unhideWhenUsed="0"/>
+    <w:lsdException w:name="Light Grid Accent 4" w:semiHidden="0" w:uiPriority="62" w:unhideWhenUsed="0"/>
+    <w:lsdException w:name="Medium Shading 1 Accent 4" w:semiHidden="0" w:uiPriority="63" w:unhideWhenUsed="0"/>
+    <w:lsdException w:name="Medium Shading 2 Accent 4" w:semiHidden="0" w:uiPriority="64" w:unhideWhenUsed="0"/>
+    <w:lsdException w:name="Medium List 1 Accent 4" w:semiHidden="0" w:uiPriority="65" w:unhideWhenUsed="0"/>
+    <w:lsdException w:name="Medium List 2 Accent 4" w:semiHidden="0" w:uiPriority="66" w:unhideWhenUsed="0"/>
+    <w:lsdException w:name="Medium Grid 1 Accent 4" w:semiHidden="0" w:uiPriority="67" w:unhideWhenUsed="0"/>
+    <w:lsdException w:name="Medium Grid 2 Accent 4" w:semiHidden="0" w:uiPriority="68" w:unhideWhenUsed="0"/>
+    <w:lsdException w:name="Medium Grid 3 Accent 4" w:semiHidden="0" w:uiPriority="69" w:unhideWhenUsed="0"/>
+    <w:lsdException w:name="Dark List Accent 4" w:semiHidden="0" w:uiPriority="70" w:unhideWhenUsed="0"/>
+    <w:lsdException w:name="Colorful Shading Accent 4" w:semiHidden="0" w:uiPriority="71" w:unhideWhenUsed="0"/>
+    <w:lsdException w:name="Colorful List Accent 4" w:semiHidden="0" w:uiPriority="72" w:unhideWhenUsed="0"/>
+    <w:lsdException w:name="Colorful Grid Accent 4" w:semiHidden="0" w:uiPriority="73" w:unhideWhenUsed="0"/>
+    <w:lsdException w:name="Light Shading Accent 5" w:semiHidden="0" w:uiPriority="60" w:unhideWhenUsed="0"/>
+    <w:lsdException w:name="Light List Accent 5" w:semiHidden="0" w:uiPriority="61" w:unhideWhenUsed="0"/>
+    <w:lsdException w:name="Light Grid Accent 5" w:semiHidden="0" w:uiPriority="62" w:unhideWhenUsed="0"/>
+    <w:lsdException w:name="Medium Shading 1 Accent 5" w:semiHidden="0" w:uiPriority="63" w:unhideWhenUsed="0"/>
+    <w:lsdException w:name="Medium Shading 2 Accent 5" w:semiHidden="0" w:uiPriority="64" w:unhideWhenUsed="0"/>
+    <w:lsdException w:name="Medium List 1 Accent 5" w:semiHidden="0" w:uiPriority="65" w:unhideWhenUsed="0"/>
+    <w:lsdException w:name="Medium List 2 Accent 5" w:semiHidden="0" w:uiPriority="66" w:unhideWhenUsed="0"/>
+    <w:lsdException w:name="Medium Grid 1 Accent 5" w:semiHidden="0" w:uiPriority="67" w:unhideWhenUsed="0"/>
+    <w:lsdException w:name="Medium Grid 2 Accent 5" w:semiHidden="0" w:uiPriority="68" w:unhideWhenUsed="0"/>
+    <w:lsdException w:name="Medium Grid 3 Accent 5" w:semiHidden="0" w:uiPriority="69" w:unhideWhenUsed="0"/>
+    <w:lsdException w:name="Dark List Accent 5" w:semiHidden="0" w:uiPriority="70" w:unhideWhenUsed="0"/>
+    <w:lsdException w:name="Colorful Shading Accent 5" w:semiHidden="0" w:uiPriority="71" w:unhideWhenUsed="0"/>
+    <w:lsdException w:name="Colorful List Accent 5" w:semiHidden="0" w:uiPriority="72" w:unhideWhenUsed="0"/>
+    <w:lsdException w:name="Colorful Grid Accent 5" w:semiHidden="0" w:uiPriority="73" w:unhideWhenUsed="0"/>
+    <w:lsdException w:name="Light Shading Accent 6" w:semiHidden="0" w:uiPriority="60" w:unhideWhenUsed="0"/>
+    <w:lsdException w:name="Light List Accent 6" w:semiHidden="0" w:uiPriority="61" w:unhideWhenUsed="0"/>
+    <w:lsdException w:name="Light Grid Accent 6" w:semiHidden="0" w:uiPriority="62" w:unhideWhenUsed="0"/>
+    <w:lsdException w:name="Medium Shading 1 Accent 6" w:semiHidden="0" w:uiPriority="63" w:unhideWhenUsed="0"/>
+    <w:lsdException w:name="Medium Shading 2 Accent 6" w:semiHidden="0" w:uiPriority="64" w:unhideWhenUsed="0"/>
+    <w:lsdException w:name="Medium List 1 Accent 6" w:semiHidden="0" w:uiPriority="65" w:unhideWhenUsed="0"/>
+    <w:lsdException w:name="Medium List 2 Accent 6" w:semiHidden="0" w:uiPriority="66" w:unhideWhenUsed="0"/>
+    <w:lsdException w:name="Medium Grid 1 Accent 6" w:semiHidden="0" w:uiPriority="67" w:unhideWhenUsed="0"/>
+    <w:lsdException w:name="Medium Grid 2 Accent 6" w:semiHidden="0" w:uiPriority="68" w:unhideWhenUsed="0"/>
+    <w:lsdException w:name="Medium Grid 3 Accent 6" w:semiHidden="0" w:uiPriority="69" w:unhideWhenUsed="0"/>
+    <w:lsdException w:name="Dark List Accent 6" w:semiHidden="0" w:uiPriority="70" w:unhideWhenUsed="0"/>
+    <w:lsdException w:name="Colorful Shading Accent 6" w:semiHidden="0" w:uiPriority="71" w:unhideWhenUsed="0"/>
+    <w:lsdException w:name="Colorful List Accent 6" w:semiHidden="0" w:uiPriority="72" w:unhideWhenUsed="0"/>
+    <w:lsdException w:name="Colorful Grid Accent 6" w:semiHidden="0" w:uiPriority="73" w:unhideWhenUsed="0"/>
+    <w:lsdException w:name="Subtle Emphasis" w:semiHidden="0" w:uiPriority="19" w:unhideWhenUsed="0" w:qFormat="1"/>
+    <w:lsdException w:name="Intense Emphasis" w:semiHidden="0" w:uiPriority="21" w:unhideWhenUsed="0" w:qFormat="1"/>
+    <w:lsdException w:name="Subtle Reference" w:semiHidden="0" w:uiPriority="31" w:unhideWhenUsed="0" w:qFormat="1"/>
+    <w:lsdException w:name="Intense Reference" w:semiHidden="0" w:uiPriority="32" w:unhideWhenUsed="0" w:qFormat="1"/>
+    <w:lsdException w:name="Book Title" w:semiHidden="0" w:uiPriority="33" w:unhideWhenUsed="0" w:qFormat="1"/>
+    <w:lsdException w:name="Bibliography" w:uiPriority="37"/>
+    <w:lsdException w:name="TOC Heading" w:uiPriority="39" w:qFormat="1"/>
   </w:latentStyles>
   <w:style w:type="paragraph" w:default="1" w:styleId="Normal">
     <w:name w:val="Normal"/>
@@ -10605,7 +10511,6 @@
     <w:basedOn w:val="TableNormal"/>
     <w:rsid w:val="0058262F"/>
     <w:tblPr>
-      <w:tblInd w:w="0" w:type="dxa"/>
       <w:tblBorders>
         <w:top w:val="single" w:sz="4" w:space="0" w:color="auto"/>
         <w:left w:val="single" w:sz="4" w:space="0" w:color="auto"/>
@@ -10614,12 +10519,1251 @@
         <w:insideH w:val="single" w:sz="4" w:space="0" w:color="auto"/>
         <w:insideV w:val="single" w:sz="4" w:space="0" w:color="auto"/>
       </w:tblBorders>
+    </w:tblPr>
+  </w:style>
+  <w:style w:type="paragraph" w:styleId="ListParagraph">
+    <w:name w:val="List Paragraph"/>
+    <w:basedOn w:val="Normal"/>
+    <w:uiPriority w:val="34"/>
+    <w:qFormat/>
+    <w:rsid w:val="004D7EB2"/>
+    <w:pPr>
+      <w:ind w:left="720"/>
+      <w:contextualSpacing/>
+    </w:pPr>
+  </w:style>
+  <w:style w:type="paragraph" w:styleId="NormalWeb">
+    <w:name w:val="Normal (Web)"/>
+    <w:basedOn w:val="Normal"/>
+    <w:uiPriority w:val="99"/>
+    <w:unhideWhenUsed/>
+    <w:rsid w:val="009E43D7"/>
+    <w:pPr>
+      <w:spacing w:before="100" w:beforeAutospacing="1" w:after="100" w:afterAutospacing="1"/>
+    </w:pPr>
+    <w:rPr>
+      <w:rFonts w:ascii="Times New Roman" w:hAnsi="Times New Roman"/>
+    </w:rPr>
+  </w:style>
+  <w:style w:type="paragraph" w:styleId="HTMLPreformatted">
+    <w:name w:val="HTML Preformatted"/>
+    <w:basedOn w:val="Normal"/>
+    <w:link w:val="HTMLPreformattedChar"/>
+    <w:uiPriority w:val="99"/>
+    <w:semiHidden/>
+    <w:unhideWhenUsed/>
+    <w:rsid w:val="00547E76"/>
+    <w:pPr>
+      <w:tabs>
+        <w:tab w:val="left" w:pos="916"/>
+        <w:tab w:val="left" w:pos="1832"/>
+        <w:tab w:val="left" w:pos="2748"/>
+        <w:tab w:val="left" w:pos="3664"/>
+        <w:tab w:val="left" w:pos="4580"/>
+        <w:tab w:val="left" w:pos="5496"/>
+        <w:tab w:val="left" w:pos="6412"/>
+        <w:tab w:val="left" w:pos="7328"/>
+        <w:tab w:val="left" w:pos="8244"/>
+        <w:tab w:val="left" w:pos="9160"/>
+        <w:tab w:val="left" w:pos="10076"/>
+        <w:tab w:val="left" w:pos="10992"/>
+        <w:tab w:val="left" w:pos="11908"/>
+        <w:tab w:val="left" w:pos="12824"/>
+        <w:tab w:val="left" w:pos="13740"/>
+        <w:tab w:val="left" w:pos="14656"/>
+      </w:tabs>
+    </w:pPr>
+    <w:rPr>
+      <w:rFonts w:ascii="Courier New" w:hAnsi="Courier New" w:cs="Courier New"/>
+      <w:sz w:val="20"/>
+      <w:szCs w:val="20"/>
+    </w:rPr>
+  </w:style>
+  <w:style w:type="character" w:customStyle="1" w:styleId="HTMLPreformattedChar">
+    <w:name w:val="HTML Preformatted Char"/>
+    <w:basedOn w:val="DefaultParagraphFont"/>
+    <w:link w:val="HTMLPreformatted"/>
+    <w:uiPriority w:val="99"/>
+    <w:semiHidden/>
+    <w:rsid w:val="00547E76"/>
+    <w:rPr>
+      <w:rFonts w:ascii="Courier New" w:hAnsi="Courier New" w:cs="Courier New"/>
+    </w:rPr>
+  </w:style>
+  <w:style w:type="character" w:customStyle="1" w:styleId="n">
+    <w:name w:val="n"/>
+    <w:basedOn w:val="DefaultParagraphFont"/>
+    <w:rsid w:val="00547E76"/>
+  </w:style>
+  <w:style w:type="character" w:customStyle="1" w:styleId="p">
+    <w:name w:val="p"/>
+    <w:basedOn w:val="DefaultParagraphFont"/>
+    <w:rsid w:val="00547E76"/>
+  </w:style>
+  <w:style w:type="character" w:customStyle="1" w:styleId="o">
+    <w:name w:val="o"/>
+    <w:basedOn w:val="DefaultParagraphFont"/>
+    <w:rsid w:val="00547E76"/>
+  </w:style>
+  <w:style w:type="character" w:customStyle="1" w:styleId="mi">
+    <w:name w:val="mi"/>
+    <w:basedOn w:val="DefaultParagraphFont"/>
+    <w:rsid w:val="00547E76"/>
+  </w:style>
+  <w:style w:type="character" w:customStyle="1" w:styleId="s">
+    <w:name w:val="s"/>
+    <w:basedOn w:val="DefaultParagraphFont"/>
+    <w:rsid w:val="00547E76"/>
+  </w:style>
+  <w:style w:type="paragraph" w:customStyle="1" w:styleId="picture0">
+    <w:name w:val="picture"/>
+    <w:basedOn w:val="Normal"/>
+    <w:rsid w:val="00323A03"/>
+    <w:pPr>
+      <w:jc w:val="right"/>
+    </w:pPr>
+    <w:rPr>
+      <w:rFonts w:cs="Arial"/>
+    </w:rPr>
+  </w:style>
+  <w:style w:type="character" w:customStyle="1" w:styleId="FooterChar">
+    <w:name w:val="Footer Char"/>
+    <w:basedOn w:val="DefaultParagraphFont"/>
+    <w:link w:val="Footer"/>
+    <w:rsid w:val="00D15A24"/>
+    <w:rPr>
+      <w:rFonts w:ascii="Arial" w:hAnsi="Arial"/>
+      <w:szCs w:val="24"/>
+    </w:rPr>
+  </w:style>
+  <w:style w:type="character" w:styleId="PageNumber">
+    <w:name w:val="page number"/>
+    <w:rsid w:val="00D15A24"/>
+    <w:rPr>
+      <w:rFonts w:ascii="Arial" w:hAnsi="Arial"/>
+      <w:sz w:val="20"/>
+    </w:rPr>
+  </w:style>
+  <w:style w:type="character" w:customStyle="1" w:styleId="Style1">
+    <w:name w:val="Style1"/>
+    <w:basedOn w:val="DefaultParagraphFont"/>
+    <w:uiPriority w:val="1"/>
+    <w:qFormat/>
+    <w:rsid w:val="004B5A8D"/>
+    <w:rPr>
+      <w:rFonts w:ascii="Bitstream Vera Sans Mono" w:hAnsi="Bitstream Vera Sans Mono"/>
+      <w:sz w:val="22"/>
+      <w:szCs w:val="22"/>
+      <w:shd w:val="clear" w:color="auto" w:fill="DAEEF3" w:themeFill="accent5" w:themeFillTint="33"/>
+    </w:rPr>
+  </w:style>
+  <w:style w:type="character" w:styleId="HTMLCode">
+    <w:name w:val="HTML Code"/>
+    <w:basedOn w:val="DefaultParagraphFont"/>
+    <w:uiPriority w:val="99"/>
+    <w:semiHidden/>
+    <w:unhideWhenUsed/>
+    <w:rsid w:val="00E14DB1"/>
+    <w:rPr>
+      <w:rFonts w:ascii="Courier New" w:eastAsia="Times New Roman" w:hAnsi="Courier New" w:cs="Courier New"/>
+      <w:sz w:val="20"/>
+      <w:szCs w:val="20"/>
+    </w:rPr>
+  </w:style>
+</w:styles>
+</file>
+
+<file path=word/stylesWithEffects.xml><?xml version="1.0" encoding="utf-8"?>
+<w:styles xmlns:wpc="http://schemas.microsoft.com/office/word/2010/wordprocessingCanvas" xmlns:mc="http://schemas.openxmlformats.org/markup-compatibility/2006" xmlns:o="urn:schemas-microsoft-com:office:office" xmlns:r="http://schemas.openxmlformats.org/officeDocument/2006/relationships" xmlns:m="http://schemas.openxmlformats.org/officeDocument/2006/math" xmlns:v="urn:schemas-microsoft-com:vml" xmlns:wp14="http://schemas.microsoft.com/office/word/2010/wordprocessingDrawing" xmlns:wp="http://schemas.openxmlformats.org/drawingml/2006/wordprocessingDrawing" xmlns:w10="urn:schemas-microsoft-com:office:word" xmlns:w="http://schemas.openxmlformats.org/wordprocessingml/2006/main" xmlns:w14="http://schemas.microsoft.com/office/word/2010/wordml" xmlns:wpg="http://schemas.microsoft.com/office/word/2010/wordprocessingGroup" xmlns:wpi="http://schemas.microsoft.com/office/word/2010/wordprocessingInk" xmlns:wne="http://schemas.microsoft.com/office/word/2006/wordml" xmlns:wps="http://schemas.microsoft.com/office/word/2010/wordprocessingShape" mc:Ignorable="w14 wp14">
+  <w:docDefaults>
+    <w:rPrDefault>
+      <w:rPr>
+        <w:rFonts w:ascii="Times New Roman" w:eastAsia="Times New Roman" w:hAnsi="Times New Roman" w:cs="Times New Roman"/>
+        <w:lang w:val="en-US" w:eastAsia="en-US" w:bidi="ar-SA"/>
+      </w:rPr>
+    </w:rPrDefault>
+    <w:pPrDefault/>
+  </w:docDefaults>
+  <w:latentStyles w:defLockedState="0" w:defUIPriority="99" w:defSemiHidden="1" w:defUnhideWhenUsed="1" w:defQFormat="0" w:count="267">
+    <w:lsdException w:name="Normal" w:semiHidden="0" w:uiPriority="0" w:unhideWhenUsed="0" w:qFormat="1"/>
+    <w:lsdException w:name="heading 1" w:semiHidden="0" w:uiPriority="9" w:unhideWhenUsed="0" w:qFormat="1"/>
+    <w:lsdException w:name="heading 2" w:semiHidden="0" w:uiPriority="9" w:unhideWhenUsed="0" w:qFormat="1"/>
+    <w:lsdException w:name="heading 3" w:uiPriority="9" w:qFormat="1"/>
+    <w:lsdException w:name="heading 4" w:uiPriority="9" w:qFormat="1"/>
+    <w:lsdException w:name="heading 5" w:uiPriority="9" w:qFormat="1"/>
+    <w:lsdException w:name="heading 6" w:uiPriority="9" w:qFormat="1"/>
+    <w:lsdException w:name="heading 7" w:uiPriority="9" w:qFormat="1"/>
+    <w:lsdException w:name="heading 8" w:uiPriority="9" w:qFormat="1"/>
+    <w:lsdException w:name="heading 9" w:uiPriority="9" w:qFormat="1"/>
+    <w:lsdException w:name="toc 1" w:uiPriority="39"/>
+    <w:lsdException w:name="toc 2" w:uiPriority="39"/>
+    <w:lsdException w:name="toc 3" w:uiPriority="39"/>
+    <w:lsdException w:name="toc 4" w:uiPriority="39"/>
+    <w:lsdException w:name="toc 5" w:uiPriority="39"/>
+    <w:lsdException w:name="toc 6" w:uiPriority="39"/>
+    <w:lsdException w:name="toc 7" w:uiPriority="39"/>
+    <w:lsdException w:name="toc 8" w:uiPriority="39"/>
+    <w:lsdException w:name="toc 9" w:uiPriority="39"/>
+    <w:lsdException w:name="footer" w:uiPriority="0"/>
+    <w:lsdException w:name="caption" w:semiHidden="0" w:uiPriority="35" w:unhideWhenUsed="0" w:qFormat="1"/>
+    <w:lsdException w:name="page number" w:uiPriority="0"/>
+    <w:lsdException w:name="Title" w:semiHidden="0" w:uiPriority="10" w:unhideWhenUsed="0" w:qFormat="1"/>
+    <w:lsdException w:name="Default Paragraph Font" w:uiPriority="1"/>
+    <w:lsdException w:name="Subtitle" w:semiHidden="0" w:uiPriority="11" w:unhideWhenUsed="0" w:qFormat="1"/>
+    <w:lsdException w:name="Strong" w:semiHidden="0" w:uiPriority="22" w:unhideWhenUsed="0" w:qFormat="1"/>
+    <w:lsdException w:name="Emphasis" w:semiHidden="0" w:uiPriority="20" w:unhideWhenUsed="0" w:qFormat="1"/>
+    <w:lsdException w:name="Table Grid" w:semiHidden="0" w:uiPriority="59" w:unhideWhenUsed="0"/>
+    <w:lsdException w:name="Placeholder Text" w:unhideWhenUsed="0"/>
+    <w:lsdException w:name="No Spacing" w:semiHidden="0" w:uiPriority="1" w:unhideWhenUsed="0" w:qFormat="1"/>
+    <w:lsdException w:name="Light Shading" w:semiHidden="0" w:uiPriority="60" w:unhideWhenUsed="0"/>
+    <w:lsdException w:name="Light List" w:semiHidden="0" w:uiPriority="61" w:unhideWhenUsed="0"/>
+    <w:lsdException w:name="Light Grid" w:semiHidden="0" w:uiPriority="62" w:unhideWhenUsed="0"/>
+    <w:lsdException w:name="Medium Shading 1" w:semiHidden="0" w:uiPriority="63" w:unhideWhenUsed="0"/>
+    <w:lsdException w:name="Medium Shading 2" w:semiHidden="0" w:uiPriority="64" w:unhideWhenUsed="0"/>
+    <w:lsdException w:name="Medium List 1" w:semiHidden="0" w:uiPriority="65" w:unhideWhenUsed="0"/>
+    <w:lsdException w:name="Medium List 2" w:semiHidden="0" w:uiPriority="66" w:unhideWhenUsed="0"/>
+    <w:lsdException w:name="Medium Grid 1" w:semiHidden="0" w:uiPriority="67" w:unhideWhenUsed="0"/>
+    <w:lsdException w:name="Medium Grid 2" w:semiHidden="0" w:uiPriority="68" w:unhideWhenUsed="0"/>
+    <w:lsdException w:name="Medium Grid 3" w:semiHidden="0" w:uiPriority="69" w:unhideWhenUsed="0"/>
+    <w:lsdException w:name="Dark List" w:semiHidden="0" w:uiPriority="70" w:unhideWhenUsed="0"/>
+    <w:lsdException w:name="Colorful Shading" w:semiHidden="0" w:uiPriority="71" w:unhideWhenUsed="0"/>
+    <w:lsdException w:name="Colorful List" w:semiHidden="0" w:uiPriority="72" w:unhideWhenUsed="0"/>
+    <w:lsdException w:name="Colorful Grid" w:semiHidden="0" w:uiPriority="73" w:unhideWhenUsed="0"/>
+    <w:lsdException w:name="Light Shading Accent 1" w:semiHidden="0" w:uiPriority="60" w:unhideWhenUsed="0"/>
+    <w:lsdException w:name="Light List Accent 1" w:semiHidden="0" w:uiPriority="61" w:unhideWhenUsed="0"/>
+    <w:lsdException w:name="Light Grid Accent 1" w:semiHidden="0" w:uiPriority="62" w:unhideWhenUsed="0"/>
+    <w:lsdException w:name="Medium Shading 1 Accent 1" w:semiHidden="0" w:uiPriority="63" w:unhideWhenUsed="0"/>
+    <w:lsdException w:name="Medium Shading 2 Accent 1" w:semiHidden="0" w:uiPriority="64" w:unhideWhenUsed="0"/>
+    <w:lsdException w:name="Medium List 1 Accent 1" w:semiHidden="0" w:uiPriority="65" w:unhideWhenUsed="0"/>
+    <w:lsdException w:name="Revision" w:unhideWhenUsed="0"/>
+    <w:lsdException w:name="List Paragraph" w:semiHidden="0" w:uiPriority="34" w:unhideWhenUsed="0" w:qFormat="1"/>
+    <w:lsdException w:name="Quote" w:semiHidden="0" w:uiPriority="29" w:unhideWhenUsed="0" w:qFormat="1"/>
+    <w:lsdException w:name="Intense Quote" w:semiHidden="0" w:uiPriority="30" w:unhideWhenUsed="0" w:qFormat="1"/>
+    <w:lsdException w:name="Medium List 2 Accent 1" w:semiHidden="0" w:uiPriority="66" w:unhideWhenUsed="0"/>
+    <w:lsdException w:name="Medium Grid 1 Accent 1" w:semiHidden="0" w:uiPriority="67" w:unhideWhenUsed="0"/>
+    <w:lsdException w:name="Medium Grid 2 Accent 1" w:semiHidden="0" w:uiPriority="68" w:unhideWhenUsed="0"/>
+    <w:lsdException w:name="Medium Grid 3 Accent 1" w:semiHidden="0" w:uiPriority="69" w:unhideWhenUsed="0"/>
+    <w:lsdException w:name="Dark List Accent 1" w:semiHidden="0" w:uiPriority="70" w:unhideWhenUsed="0"/>
+    <w:lsdException w:name="Colorful Shading Accent 1" w:semiHidden="0" w:uiPriority="71" w:unhideWhenUsed="0"/>
+    <w:lsdException w:name="Colorful List Accent 1" w:semiHidden="0" w:uiPriority="72" w:unhideWhenUsed="0"/>
+    <w:lsdException w:name="Colorful Grid Accent 1" w:semiHidden="0" w:uiPriority="73" w:unhideWhenUsed="0"/>
+    <w:lsdException w:name="Light Shading Accent 2" w:semiHidden="0" w:uiPriority="60" w:unhideWhenUsed="0"/>
+    <w:lsdException w:name="Light List Accent 2" w:semiHidden="0" w:uiPriority="61" w:unhideWhenUsed="0"/>
+    <w:lsdException w:name="Light Grid Accent 2" w:semiHidden="0" w:uiPriority="62" w:unhideWhenUsed="0"/>
+    <w:lsdException w:name="Medium Shading 1 Accent 2" w:semiHidden="0" w:uiPriority="63" w:unhideWhenUsed="0"/>
+    <w:lsdException w:name="Medium Shading 2 Accent 2" w:semiHidden="0" w:uiPriority="64" w:unhideWhenUsed="0"/>
+    <w:lsdException w:name="Medium List 1 Accent 2" w:semiHidden="0" w:uiPriority="65" w:unhideWhenUsed="0"/>
+    <w:lsdException w:name="Medium List 2 Accent 2" w:semiHidden="0" w:uiPriority="66" w:unhideWhenUsed="0"/>
+    <w:lsdException w:name="Medium Grid 1 Accent 2" w:semiHidden="0" w:uiPriority="67" w:unhideWhenUsed="0"/>
+    <w:lsdException w:name="Medium Grid 2 Accent 2" w:semiHidden="0" w:uiPriority="68" w:unhideWhenUsed="0"/>
+    <w:lsdException w:name="Medium Grid 3 Accent 2" w:semiHidden="0" w:uiPriority="69" w:unhideWhenUsed="0"/>
+    <w:lsdException w:name="Dark List Accent 2" w:semiHidden="0" w:uiPriority="70" w:unhideWhenUsed="0"/>
+    <w:lsdException w:name="Colorful Shading Accent 2" w:semiHidden="0" w:uiPriority="71" w:unhideWhenUsed="0"/>
+    <w:lsdException w:name="Colorful List Accent 2" w:semiHidden="0" w:uiPriority="72" w:unhideWhenUsed="0"/>
+    <w:lsdException w:name="Colorful Grid Accent 2" w:semiHidden="0" w:uiPriority="73" w:unhideWhenUsed="0"/>
+    <w:lsdException w:name="Light Shading Accent 3" w:semiHidden="0" w:uiPriority="60" w:unhideWhenUsed="0"/>
+    <w:lsdException w:name="Light List Accent 3" w:semiHidden="0" w:uiPriority="61" w:unhideWhenUsed="0"/>
+    <w:lsdException w:name="Light Grid Accent 3" w:semiHidden="0" w:uiPriority="62" w:unhideWhenUsed="0"/>
+    <w:lsdException w:name="Medium Shading 1 Accent 3" w:semiHidden="0" w:uiPriority="63" w:unhideWhenUsed="0"/>
+    <w:lsdException w:name="Medium Shading 2 Accent 3" w:semiHidden="0" w:uiPriority="64" w:unhideWhenUsed="0"/>
+    <w:lsdException w:name="Medium List 1 Accent 3" w:semiHidden="0" w:uiPriority="65" w:unhideWhenUsed="0"/>
+    <w:lsdException w:name="Medium List 2 Accent 3" w:semiHidden="0" w:uiPriority="66" w:unhideWhenUsed="0"/>
+    <w:lsdException w:name="Medium Grid 1 Accent 3" w:semiHidden="0" w:uiPriority="67" w:unhideWhenUsed="0"/>
+    <w:lsdException w:name="Medium Grid 2 Accent 3" w:semiHidden="0" w:uiPriority="68" w:unhideWhenUsed="0"/>
+    <w:lsdException w:name="Medium Grid 3 Accent 3" w:semiHidden="0" w:uiPriority="69" w:unhideWhenUsed="0"/>
+    <w:lsdException w:name="Dark List Accent 3" w:semiHidden="0" w:uiPriority="70" w:unhideWhenUsed="0"/>
+    <w:lsdException w:name="Colorful Shading Accent 3" w:semiHidden="0" w:uiPriority="71" w:unhideWhenUsed="0"/>
+    <w:lsdException w:name="Colorful List Accent 3" w:semiHidden="0" w:uiPriority="72" w:unhideWhenUsed="0"/>
+    <w:lsdException w:name="Colorful Grid Accent 3" w:semiHidden="0" w:uiPriority="73" w:unhideWhenUsed="0"/>
+    <w:lsdException w:name="Light Shading Accent 4" w:semiHidden="0" w:uiPriority="60" w:unhideWhenUsed="0"/>
+    <w:lsdException w:name="Light List Accent 4" w:semiHidden="0" w:uiPriority="61" w:unhideWhenUsed="0"/>
+    <w:lsdException w:name="Light Grid Accent 4" w:semiHidden="0" w:uiPriority="62" w:unhideWhenUsed="0"/>
+    <w:lsdException w:name="Medium Shading 1 Accent 4" w:semiHidden="0" w:uiPriority="63" w:unhideWhenUsed="0"/>
+    <w:lsdException w:name="Medium Shading 2 Accent 4" w:semiHidden="0" w:uiPriority="64" w:unhideWhenUsed="0"/>
+    <w:lsdException w:name="Medium List 1 Accent 4" w:semiHidden="0" w:uiPriority="65" w:unhideWhenUsed="0"/>
+    <w:lsdException w:name="Medium List 2 Accent 4" w:semiHidden="0" w:uiPriority="66" w:unhideWhenUsed="0"/>
+    <w:lsdException w:name="Medium Grid 1 Accent 4" w:semiHidden="0" w:uiPriority="67" w:unhideWhenUsed="0"/>
+    <w:lsdException w:name="Medium Grid 2 Accent 4" w:semiHidden="0" w:uiPriority="68" w:unhideWhenUsed="0"/>
+    <w:lsdException w:name="Medium Grid 3 Accent 4" w:semiHidden="0" w:uiPriority="69" w:unhideWhenUsed="0"/>
+    <w:lsdException w:name="Dark List Accent 4" w:semiHidden="0" w:uiPriority="70" w:unhideWhenUsed="0"/>
+    <w:lsdException w:name="Colorful Shading Accent 4" w:semiHidden="0" w:uiPriority="71" w:unhideWhenUsed="0"/>
+    <w:lsdException w:name="Colorful List Accent 4" w:semiHidden="0" w:uiPriority="72" w:unhideWhenUsed="0"/>
+    <w:lsdException w:name="Colorful Grid Accent 4" w:semiHidden="0" w:uiPriority="73" w:unhideWhenUsed="0"/>
+    <w:lsdException w:name="Light Shading Accent 5" w:semiHidden="0" w:uiPriority="60" w:unhideWhenUsed="0"/>
+    <w:lsdException w:name="Light List Accent 5" w:semiHidden="0" w:uiPriority="61" w:unhideWhenUsed="0"/>
+    <w:lsdException w:name="Light Grid Accent 5" w:semiHidden="0" w:uiPriority="62" w:unhideWhenUsed="0"/>
+    <w:lsdException w:name="Medium Shading 1 Accent 5" w:semiHidden="0" w:uiPriority="63" w:unhideWhenUsed="0"/>
+    <w:lsdException w:name="Medium Shading 2 Accent 5" w:semiHidden="0" w:uiPriority="64" w:unhideWhenUsed="0"/>
+    <w:lsdException w:name="Medium List 1 Accent 5" w:semiHidden="0" w:uiPriority="65" w:unhideWhenUsed="0"/>
+    <w:lsdException w:name="Medium List 2 Accent 5" w:semiHidden="0" w:uiPriority="66" w:unhideWhenUsed="0"/>
+    <w:lsdException w:name="Medium Grid 1 Accent 5" w:semiHidden="0" w:uiPriority="67" w:unhideWhenUsed="0"/>
+    <w:lsdException w:name="Medium Grid 2 Accent 5" w:semiHidden="0" w:uiPriority="68" w:unhideWhenUsed="0"/>
+    <w:lsdException w:name="Medium Grid 3 Accent 5" w:semiHidden="0" w:uiPriority="69" w:unhideWhenUsed="0"/>
+    <w:lsdException w:name="Dark List Accent 5" w:semiHidden="0" w:uiPriority="70" w:unhideWhenUsed="0"/>
+    <w:lsdException w:name="Colorful Shading Accent 5" w:semiHidden="0" w:uiPriority="71" w:unhideWhenUsed="0"/>
+    <w:lsdException w:name="Colorful List Accent 5" w:semiHidden="0" w:uiPriority="72" w:unhideWhenUsed="0"/>
+    <w:lsdException w:name="Colorful Grid Accent 5" w:semiHidden="0" w:uiPriority="73" w:unhideWhenUsed="0"/>
+    <w:lsdException w:name="Light Shading Accent 6" w:semiHidden="0" w:uiPriority="60" w:unhideWhenUsed="0"/>
+    <w:lsdException w:name="Light List Accent 6" w:semiHidden="0" w:uiPriority="61" w:unhideWhenUsed="0"/>
+    <w:lsdException w:name="Light Grid Accent 6" w:semiHidden="0" w:uiPriority="62" w:unhideWhenUsed="0"/>
+    <w:lsdException w:name="Medium Shading 1 Accent 6" w:semiHidden="0" w:uiPriority="63" w:unhideWhenUsed="0"/>
+    <w:lsdException w:name="Medium Shading 2 Accent 6" w:semiHidden="0" w:uiPriority="64" w:unhideWhenUsed="0"/>
+    <w:lsdException w:name="Medium List 1 Accent 6" w:semiHidden="0" w:uiPriority="65" w:unhideWhenUsed="0"/>
+    <w:lsdException w:name="Medium List 2 Accent 6" w:semiHidden="0" w:uiPriority="66" w:unhideWhenUsed="0"/>
+    <w:lsdException w:name="Medium Grid 1 Accent 6" w:semiHidden="0" w:uiPriority="67" w:unhideWhenUsed="0"/>
+    <w:lsdException w:name="Medium Grid 2 Accent 6" w:semiHidden="0" w:uiPriority="68" w:unhideWhenUsed="0"/>
+    <w:lsdException w:name="Medium Grid 3 Accent 6" w:semiHidden="0" w:uiPriority="69" w:unhideWhenUsed="0"/>
+    <w:lsdException w:name="Dark List Accent 6" w:semiHidden="0" w:uiPriority="70" w:unhideWhenUsed="0"/>
+    <w:lsdException w:name="Colorful Shading Accent 6" w:semiHidden="0" w:uiPriority="71" w:unhideWhenUsed="0"/>
+    <w:lsdException w:name="Colorful List Accent 6" w:semiHidden="0" w:uiPriority="72" w:unhideWhenUsed="0"/>
+    <w:lsdException w:name="Colorful Grid Accent 6" w:semiHidden="0" w:uiPriority="73" w:unhideWhenUsed="0"/>
+    <w:lsdException w:name="Subtle Emphasis" w:semiHidden="0" w:uiPriority="19" w:unhideWhenUsed="0" w:qFormat="1"/>
+    <w:lsdException w:name="Intense Emphasis" w:semiHidden="0" w:uiPriority="21" w:unhideWhenUsed="0" w:qFormat="1"/>
+    <w:lsdException w:name="Subtle Reference" w:semiHidden="0" w:uiPriority="31" w:unhideWhenUsed="0" w:qFormat="1"/>
+    <w:lsdException w:name="Intense Reference" w:semiHidden="0" w:uiPriority="32" w:unhideWhenUsed="0" w:qFormat="1"/>
+    <w:lsdException w:name="Book Title" w:semiHidden="0" w:uiPriority="33" w:unhideWhenUsed="0" w:qFormat="1"/>
+    <w:lsdException w:name="Bibliography" w:uiPriority="37"/>
+    <w:lsdException w:name="TOC Heading" w:uiPriority="39" w:qFormat="1"/>
+  </w:latentStyles>
+  <w:style w:type="paragraph" w:default="1" w:styleId="Normal">
+    <w:name w:val="Normal"/>
+    <w:qFormat/>
+    <w:rsid w:val="0058262F"/>
+    <w:rPr>
+      <w:rFonts w:ascii="Arial" w:hAnsi="Arial"/>
+      <w:sz w:val="24"/>
+      <w:szCs w:val="24"/>
+    </w:rPr>
+  </w:style>
+  <w:style w:type="paragraph" w:styleId="Heading1">
+    <w:name w:val="heading 1"/>
+    <w:basedOn w:val="Normal"/>
+    <w:next w:val="Normal"/>
+    <w:qFormat/>
+    <w:rsid w:val="0058262F"/>
+    <w:pPr>
+      <w:keepNext/>
+      <w:spacing w:after="120"/>
+      <w:ind w:left="360"/>
+      <w:outlineLvl w:val="0"/>
+    </w:pPr>
+    <w:rPr>
+      <w:rFonts w:cs="Arial"/>
+      <w:b/>
+      <w:bCs/>
+    </w:rPr>
+  </w:style>
+  <w:style w:type="paragraph" w:styleId="Heading2">
+    <w:name w:val="heading 2"/>
+    <w:basedOn w:val="Normal"/>
+    <w:qFormat/>
+    <w:rsid w:val="0058262F"/>
+    <w:pPr>
+      <w:keepNext/>
+      <w:outlineLvl w:val="1"/>
+    </w:pPr>
+    <w:rPr>
+      <w:b/>
+      <w:bCs/>
+      <w:sz w:val="28"/>
+      <w:szCs w:val="28"/>
+      <w:u w:val="single"/>
+    </w:rPr>
+  </w:style>
+  <w:style w:type="character" w:default="1" w:styleId="DefaultParagraphFont">
+    <w:name w:val="Default Paragraph Font"/>
+    <w:uiPriority w:val="1"/>
+    <w:semiHidden/>
+    <w:unhideWhenUsed/>
+  </w:style>
+  <w:style w:type="table" w:default="1" w:styleId="TableNormal">
+    <w:name w:val="Normal Table"/>
+    <w:uiPriority w:val="99"/>
+    <w:semiHidden/>
+    <w:unhideWhenUsed/>
+    <w:tblPr>
+      <w:tblInd w:w="0" w:type="dxa"/>
       <w:tblCellMar>
         <w:top w:w="0" w:type="dxa"/>
         <w:left w:w="108" w:type="dxa"/>
         <w:bottom w:w="0" w:type="dxa"/>
         <w:right w:w="108" w:type="dxa"/>
       </w:tblCellMar>
+    </w:tblPr>
+  </w:style>
+  <w:style w:type="numbering" w:default="1" w:styleId="NoList">
+    <w:name w:val="No List"/>
+    <w:uiPriority w:val="99"/>
+    <w:semiHidden/>
+    <w:unhideWhenUsed/>
+  </w:style>
+  <w:style w:type="paragraph" w:customStyle="1" w:styleId="ActivityBodyBold">
+    <w:name w:val="Activity Body + Bold"/>
+    <w:basedOn w:val="Normal"/>
+    <w:link w:val="ActivityBodyBoldChar"/>
+    <w:pPr>
+      <w:ind w:left="360"/>
+    </w:pPr>
+    <w:rPr>
+      <w:rFonts w:cs="Arial"/>
+      <w:b/>
+      <w:szCs w:val="20"/>
+    </w:rPr>
+  </w:style>
+  <w:style w:type="character" w:customStyle="1" w:styleId="ActivityBodyBoldChar">
+    <w:name w:val="Activity Body + Bold Char"/>
+    <w:link w:val="ActivityBodyBold"/>
+    <w:rPr>
+      <w:rFonts w:ascii="Arial" w:hAnsi="Arial" w:cs="Arial"/>
+      <w:b/>
+      <w:sz w:val="24"/>
+      <w:lang w:val="en-US" w:eastAsia="en-US" w:bidi="ar-SA"/>
+    </w:rPr>
+  </w:style>
+  <w:style w:type="paragraph" w:customStyle="1" w:styleId="activityheading">
+    <w:name w:val="activityheading"/>
+    <w:basedOn w:val="Normal"/>
+    <w:rsid w:val="00655B2D"/>
+    <w:pPr>
+      <w:shd w:val="clear" w:color="auto" w:fill="0000FF"/>
+    </w:pPr>
+    <w:rPr>
+      <w:color w:val="FFFFFF"/>
+      <w:sz w:val="48"/>
+      <w:szCs w:val="48"/>
+    </w:rPr>
+  </w:style>
+  <w:style w:type="paragraph" w:styleId="BalloonText">
+    <w:name w:val="Balloon Text"/>
+    <w:basedOn w:val="Normal"/>
+    <w:semiHidden/>
+    <w:rsid w:val="0058262F"/>
+    <w:rPr>
+      <w:rFonts w:ascii="Tahoma" w:hAnsi="Tahoma" w:cs="Tahoma"/>
+      <w:sz w:val="16"/>
+      <w:szCs w:val="16"/>
+    </w:rPr>
+  </w:style>
+  <w:style w:type="paragraph" w:customStyle="1" w:styleId="ActivityBody">
+    <w:name w:val="Activity Body"/>
+    <w:link w:val="ActivityBodyChar"/>
+    <w:rsid w:val="0058262F"/>
+    <w:pPr>
+      <w:ind w:left="360"/>
+    </w:pPr>
+    <w:rPr>
+      <w:rFonts w:ascii="Arial" w:hAnsi="Arial"/>
+      <w:sz w:val="24"/>
+      <w:szCs w:val="24"/>
+    </w:rPr>
+  </w:style>
+  <w:style w:type="paragraph" w:customStyle="1" w:styleId="activitybullet">
+    <w:name w:val="activity bullet"/>
+    <w:basedOn w:val="Normal"/>
+    <w:link w:val="activitybulletChar"/>
+    <w:rsid w:val="0058262F"/>
+    <w:pPr>
+      <w:numPr>
+        <w:numId w:val="20"/>
+      </w:numPr>
+    </w:pPr>
+    <w:rPr>
+      <w:lang w:val="x-none" w:eastAsia="x-none"/>
+    </w:rPr>
+  </w:style>
+  <w:style w:type="paragraph" w:styleId="Caption">
+    <w:name w:val="caption"/>
+    <w:basedOn w:val="Normal"/>
+    <w:next w:val="Normal"/>
+    <w:qFormat/>
+    <w:rsid w:val="0058262F"/>
+    <w:pPr>
+      <w:spacing w:before="120" w:after="120"/>
+    </w:pPr>
+    <w:rPr>
+      <w:b/>
+      <w:bCs/>
+      <w:sz w:val="20"/>
+      <w:szCs w:val="20"/>
+    </w:rPr>
+  </w:style>
+  <w:style w:type="character" w:styleId="Hyperlink">
+    <w:name w:val="Hyperlink"/>
+    <w:rsid w:val="0058262F"/>
+    <w:rPr>
+      <w:rFonts w:ascii="Arial" w:hAnsi="Arial"/>
+      <w:b/>
+      <w:color w:val="0000FF"/>
+      <w:sz w:val="24"/>
+      <w:szCs w:val="24"/>
+      <w:u w:val="none"/>
+    </w:rPr>
+  </w:style>
+  <w:style w:type="paragraph" w:customStyle="1" w:styleId="ActivityHeading0">
+    <w:name w:val="ActivityHeading"/>
+    <w:basedOn w:val="Normal"/>
+    <w:rsid w:val="0058262F"/>
+    <w:pPr>
+      <w:shd w:val="clear" w:color="auto" w:fill="0000FF"/>
+    </w:pPr>
+    <w:rPr>
+      <w:color w:val="FFFFFF"/>
+      <w:sz w:val="48"/>
+      <w:szCs w:val="48"/>
+    </w:rPr>
+  </w:style>
+  <w:style w:type="paragraph" w:customStyle="1" w:styleId="ActivitySection">
+    <w:name w:val="ActivitySection"/>
+    <w:basedOn w:val="Normal"/>
+    <w:link w:val="ActivitySectionCharChar"/>
+    <w:rsid w:val="0058262F"/>
+    <w:pPr>
+      <w:spacing w:before="120" w:after="120"/>
+      <w:contextualSpacing/>
+    </w:pPr>
+    <w:rPr>
+      <w:b/>
+      <w:sz w:val="32"/>
+      <w:szCs w:val="32"/>
+    </w:rPr>
+  </w:style>
+  <w:style w:type="character" w:customStyle="1" w:styleId="ActivitySectionCharChar">
+    <w:name w:val="ActivitySection Char Char"/>
+    <w:link w:val="ActivitySection"/>
+    <w:rsid w:val="0058262F"/>
+    <w:rPr>
+      <w:rFonts w:ascii="Arial" w:hAnsi="Arial"/>
+      <w:b/>
+      <w:sz w:val="32"/>
+      <w:szCs w:val="32"/>
+    </w:rPr>
+  </w:style>
+  <w:style w:type="character" w:styleId="FollowedHyperlink">
+    <w:name w:val="FollowedHyperlink"/>
+    <w:rsid w:val="0058262F"/>
+    <w:rPr>
+      <w:rFonts w:ascii="Arial" w:hAnsi="Arial"/>
+      <w:color w:val="800080"/>
+      <w:sz w:val="24"/>
+      <w:szCs w:val="24"/>
+      <w:u w:val="none"/>
+    </w:rPr>
+  </w:style>
+  <w:style w:type="paragraph" w:styleId="Footer">
+    <w:name w:val="footer"/>
+    <w:basedOn w:val="Normal"/>
+    <w:link w:val="FooterChar"/>
+    <w:rsid w:val="0058262F"/>
+    <w:pPr>
+      <w:jc w:val="right"/>
+    </w:pPr>
+    <w:rPr>
+      <w:sz w:val="20"/>
+    </w:rPr>
+  </w:style>
+  <w:style w:type="character" w:styleId="CommentReference">
+    <w:name w:val="annotation reference"/>
+    <w:semiHidden/>
+    <w:rsid w:val="0058262F"/>
+    <w:rPr>
+      <w:sz w:val="16"/>
+      <w:szCs w:val="16"/>
+    </w:rPr>
+  </w:style>
+  <w:style w:type="paragraph" w:styleId="CommentText">
+    <w:name w:val="annotation text"/>
+    <w:basedOn w:val="Normal"/>
+    <w:semiHidden/>
+    <w:rsid w:val="0058262F"/>
+    <w:rPr>
+      <w:sz w:val="20"/>
+      <w:szCs w:val="20"/>
+    </w:rPr>
+  </w:style>
+  <w:style w:type="paragraph" w:styleId="CommentSubject">
+    <w:name w:val="annotation subject"/>
+    <w:basedOn w:val="CommentText"/>
+    <w:next w:val="CommentText"/>
+    <w:semiHidden/>
+    <w:rsid w:val="0058262F"/>
+    <w:rPr>
+      <w:b/>
+      <w:bCs/>
+    </w:rPr>
+  </w:style>
+  <w:style w:type="character" w:customStyle="1" w:styleId="activitybulletChar">
+    <w:name w:val="activity bullet Char"/>
+    <w:link w:val="activitybullet"/>
+    <w:rsid w:val="003F00C4"/>
+    <w:rPr>
+      <w:rFonts w:ascii="Arial" w:hAnsi="Arial"/>
+      <w:sz w:val="24"/>
+      <w:szCs w:val="24"/>
+      <w:lang w:val="x-none" w:eastAsia="x-none"/>
+    </w:rPr>
+  </w:style>
+  <w:style w:type="character" w:customStyle="1" w:styleId="activitybulletBoldChar">
+    <w:name w:val="activity bullet + Bold Char"/>
+    <w:link w:val="activitybulletBold"/>
+    <w:rsid w:val="00156B8D"/>
+    <w:rPr>
+      <w:rFonts w:ascii="Arial" w:hAnsi="Arial"/>
+      <w:b/>
+      <w:bCs/>
+      <w:sz w:val="24"/>
+      <w:szCs w:val="24"/>
+      <w:lang w:val="x-none" w:eastAsia="x-none"/>
+    </w:rPr>
+  </w:style>
+  <w:style w:type="character" w:customStyle="1" w:styleId="ActivitybodyBoldChar0">
+    <w:name w:val="Activity body + Bold Char"/>
+    <w:link w:val="ActivitybodyBold0"/>
+    <w:rsid w:val="00156B8D"/>
+    <w:rPr>
+      <w:rFonts w:ascii="Arial" w:hAnsi="Arial"/>
+      <w:b/>
+      <w:bCs/>
+      <w:sz w:val="24"/>
+      <w:szCs w:val="24"/>
+    </w:rPr>
+  </w:style>
+  <w:style w:type="character" w:customStyle="1" w:styleId="ActivityBodyChar">
+    <w:name w:val="Activity Body Char"/>
+    <w:link w:val="ActivityBody"/>
+    <w:rsid w:val="00156B8D"/>
+    <w:rPr>
+      <w:rFonts w:ascii="Arial" w:hAnsi="Arial"/>
+      <w:sz w:val="24"/>
+      <w:szCs w:val="24"/>
+      <w:lang w:bidi="ar-SA"/>
+    </w:rPr>
+  </w:style>
+  <w:style w:type="paragraph" w:styleId="Header">
+    <w:name w:val="header"/>
+    <w:basedOn w:val="Normal"/>
+    <w:link w:val="HeaderChar"/>
+    <w:rsid w:val="003E5747"/>
+    <w:pPr>
+      <w:tabs>
+        <w:tab w:val="center" w:pos="4680"/>
+        <w:tab w:val="right" w:pos="9360"/>
+      </w:tabs>
+    </w:pPr>
+    <w:rPr>
+      <w:lang w:val="x-none" w:eastAsia="x-none"/>
+    </w:rPr>
+  </w:style>
+  <w:style w:type="paragraph" w:customStyle="1" w:styleId="activityreferences">
+    <w:name w:val="activity references"/>
+    <w:basedOn w:val="Normal"/>
+    <w:rsid w:val="0058262F"/>
+    <w:pPr>
+      <w:ind w:left="1440"/>
+    </w:pPr>
+    <w:rPr>
+      <w:rFonts w:cs="Arial"/>
+    </w:rPr>
+  </w:style>
+  <w:style w:type="character" w:customStyle="1" w:styleId="HeaderChar">
+    <w:name w:val="Header Char"/>
+    <w:link w:val="Header"/>
+    <w:rsid w:val="003E5747"/>
+    <w:rPr>
+      <w:rFonts w:ascii="Arial" w:hAnsi="Arial"/>
+      <w:sz w:val="24"/>
+      <w:szCs w:val="24"/>
+    </w:rPr>
+  </w:style>
+  <w:style w:type="paragraph" w:customStyle="1" w:styleId="ActivitySubNumber">
+    <w:name w:val="ActivitySubNumber"/>
+    <w:basedOn w:val="Normal"/>
+    <w:rsid w:val="0058262F"/>
+    <w:pPr>
+      <w:tabs>
+        <w:tab w:val="num" w:pos="720"/>
+      </w:tabs>
+      <w:ind w:left="720" w:hanging="360"/>
+    </w:pPr>
+    <w:rPr>
+      <w:rFonts w:cs="Arial"/>
+    </w:rPr>
+  </w:style>
+  <w:style w:type="paragraph" w:customStyle="1" w:styleId="ActivityBullet2ndlevel">
+    <w:name w:val="Activity Bullet 2nd level"/>
+    <w:basedOn w:val="Normal"/>
+    <w:rsid w:val="0058262F"/>
+    <w:pPr>
+      <w:tabs>
+        <w:tab w:val="num" w:pos="648"/>
+      </w:tabs>
+      <w:ind w:left="2088" w:hanging="288"/>
+    </w:pPr>
+    <w:rPr>
+      <w:szCs w:val="20"/>
+    </w:rPr>
+  </w:style>
+  <w:style w:type="paragraph" w:customStyle="1" w:styleId="ActivitybodyBold0">
+    <w:name w:val="Activity body + Bold"/>
+    <w:basedOn w:val="Normal"/>
+    <w:link w:val="ActivitybodyBoldChar0"/>
+    <w:rsid w:val="0058262F"/>
+    <w:pPr>
+      <w:spacing w:before="120" w:after="120"/>
+      <w:ind w:left="360"/>
+    </w:pPr>
+    <w:rPr>
+      <w:b/>
+      <w:bCs/>
+      <w:lang w:val="x-none" w:eastAsia="x-none"/>
+    </w:rPr>
+  </w:style>
+  <w:style w:type="character" w:customStyle="1" w:styleId="ActivityBodyLetters">
+    <w:name w:val="ActivityBody Letters"/>
+    <w:rsid w:val="0058262F"/>
+    <w:rPr>
+      <w:rFonts w:ascii="Arial" w:hAnsi="Arial"/>
+      <w:b/>
+      <w:sz w:val="24"/>
+      <w:u w:val="none"/>
+    </w:rPr>
+  </w:style>
+  <w:style w:type="numbering" w:customStyle="1" w:styleId="AlphaNumbered">
+    <w:name w:val="AlphaNumbered"/>
+    <w:basedOn w:val="NoList"/>
+    <w:rsid w:val="0058262F"/>
+    <w:pPr>
+      <w:numPr>
+        <w:numId w:val="5"/>
+      </w:numPr>
+    </w:pPr>
+  </w:style>
+  <w:style w:type="paragraph" w:customStyle="1" w:styleId="ActivitySubLetter">
+    <w:name w:val="ActivitySubLetter"/>
+    <w:basedOn w:val="Normal"/>
+    <w:rsid w:val="0058262F"/>
+    <w:pPr>
+      <w:numPr>
+        <w:numId w:val="7"/>
+      </w:numPr>
+      <w:spacing w:after="120"/>
+    </w:pPr>
+    <w:rPr>
+      <w:rFonts w:cs="Arial"/>
+    </w:rPr>
+  </w:style>
+  <w:style w:type="paragraph" w:customStyle="1" w:styleId="Picture">
+    <w:name w:val="Picture"/>
+    <w:basedOn w:val="Normal"/>
+    <w:rsid w:val="0058262F"/>
+    <w:pPr>
+      <w:jc w:val="right"/>
+    </w:pPr>
+    <w:rPr>
+      <w:szCs w:val="20"/>
+    </w:rPr>
+  </w:style>
+  <w:style w:type="paragraph" w:customStyle="1" w:styleId="ActivityBodyItalic">
+    <w:name w:val="Activity Body + Italic"/>
+    <w:basedOn w:val="ActivityBody"/>
+    <w:rsid w:val="0058262F"/>
+    <w:rPr>
+      <w:i/>
+      <w:iCs/>
+    </w:rPr>
+  </w:style>
+  <w:style w:type="character" w:customStyle="1" w:styleId="Italic">
+    <w:name w:val="Italic"/>
+    <w:rsid w:val="0058262F"/>
+    <w:rPr>
+      <w:i/>
+      <w:iCs/>
+    </w:rPr>
+  </w:style>
+  <w:style w:type="paragraph" w:customStyle="1" w:styleId="MainHeading">
+    <w:name w:val="Main Heading"/>
+    <w:basedOn w:val="Normal"/>
+    <w:rsid w:val="0058262F"/>
+    <w:pPr>
+      <w:jc w:val="center"/>
+    </w:pPr>
+    <w:rPr>
+      <w:b/>
+      <w:sz w:val="40"/>
+    </w:rPr>
+  </w:style>
+  <w:style w:type="paragraph" w:customStyle="1" w:styleId="Pictureleft">
+    <w:name w:val="Picture left"/>
+    <w:basedOn w:val="Picture"/>
+    <w:rsid w:val="0058262F"/>
+    <w:pPr>
+      <w:jc w:val="left"/>
+    </w:pPr>
+  </w:style>
+  <w:style w:type="numbering" w:customStyle="1" w:styleId="ArrowBulleted">
+    <w:name w:val="Arrow Bulleted"/>
+    <w:basedOn w:val="NoList"/>
+    <w:rsid w:val="0058262F"/>
+    <w:pPr>
+      <w:numPr>
+        <w:numId w:val="2"/>
+      </w:numPr>
+    </w:pPr>
+  </w:style>
+  <w:style w:type="numbering" w:customStyle="1" w:styleId="ProcedureBullet">
+    <w:name w:val="Procedure Bullet"/>
+    <w:basedOn w:val="NoList"/>
+    <w:rsid w:val="0058262F"/>
+    <w:pPr>
+      <w:numPr>
+        <w:numId w:val="1"/>
+      </w:numPr>
+    </w:pPr>
+  </w:style>
+  <w:style w:type="paragraph" w:customStyle="1" w:styleId="NoteBold">
+    <w:name w:val="Note Bold"/>
+    <w:basedOn w:val="Normal"/>
+    <w:rsid w:val="0058262F"/>
+    <w:rPr>
+      <w:b/>
+      <w:bCs/>
+      <w:iCs/>
+      <w:sz w:val="20"/>
+    </w:rPr>
+  </w:style>
+  <w:style w:type="paragraph" w:customStyle="1" w:styleId="ListNOBullet">
+    <w:name w:val="List NO Bullet"/>
+    <w:basedOn w:val="Normal"/>
+    <w:rsid w:val="0058262F"/>
+    <w:pPr>
+      <w:ind w:left="720"/>
+    </w:pPr>
+    <w:rPr>
+      <w:szCs w:val="20"/>
+    </w:rPr>
+  </w:style>
+  <w:style w:type="paragraph" w:customStyle="1" w:styleId="ActivityBodyItalicandBold">
+    <w:name w:val="Activity Body + Italic and Bold"/>
+    <w:basedOn w:val="Normal"/>
+    <w:rsid w:val="0058262F"/>
+    <w:pPr>
+      <w:ind w:left="360"/>
+    </w:pPr>
+    <w:rPr>
+      <w:b/>
+      <w:i/>
+      <w:iCs/>
+    </w:rPr>
+  </w:style>
+  <w:style w:type="numbering" w:customStyle="1" w:styleId="LetterBullets">
+    <w:name w:val="Letter Bullets"/>
+    <w:basedOn w:val="NoList"/>
+    <w:rsid w:val="0058262F"/>
+    <w:pPr>
+      <w:numPr>
+        <w:numId w:val="3"/>
+      </w:numPr>
+    </w:pPr>
+  </w:style>
+  <w:style w:type="paragraph" w:customStyle="1" w:styleId="PictureCentered">
+    <w:name w:val="Picture Centered"/>
+    <w:basedOn w:val="Picture"/>
+    <w:rsid w:val="0058262F"/>
+    <w:pPr>
+      <w:jc w:val="center"/>
+    </w:pPr>
+  </w:style>
+  <w:style w:type="paragraph" w:customStyle="1" w:styleId="PictureCaption">
+    <w:name w:val="Picture Caption"/>
+    <w:basedOn w:val="Normal"/>
+    <w:rsid w:val="0058262F"/>
+    <w:pPr>
+      <w:spacing w:before="120" w:after="120"/>
+      <w:ind w:left="1800"/>
+      <w:jc w:val="center"/>
+    </w:pPr>
+    <w:rPr>
+      <w:szCs w:val="20"/>
+    </w:rPr>
+  </w:style>
+  <w:style w:type="paragraph" w:customStyle="1" w:styleId="Activitysub2">
+    <w:name w:val="Activity sub 2"/>
+    <w:basedOn w:val="Normal"/>
+    <w:rsid w:val="0058262F"/>
+    <w:pPr>
+      <w:numPr>
+        <w:numId w:val="4"/>
+      </w:numPr>
+      <w:spacing w:after="120"/>
+      <w:contextualSpacing/>
+    </w:pPr>
+    <w:rPr>
+      <w:rFonts w:cs="Arial"/>
+    </w:rPr>
+  </w:style>
+  <w:style w:type="paragraph" w:customStyle="1" w:styleId="PictureBulletAfter6pt">
+    <w:name w:val="Picture Bullet After 6 pt"/>
+    <w:basedOn w:val="Normal"/>
+    <w:rsid w:val="0058262F"/>
+    <w:pPr>
+      <w:spacing w:after="120"/>
+    </w:pPr>
+    <w:rPr>
+      <w:b/>
+      <w:szCs w:val="20"/>
+    </w:rPr>
+  </w:style>
+  <w:style w:type="paragraph" w:customStyle="1" w:styleId="ActivitySubLetterItalic">
+    <w:name w:val="ActivitySubLetter + Italic"/>
+    <w:basedOn w:val="ActivitySubLetter"/>
+    <w:rsid w:val="0058262F"/>
+    <w:pPr>
+      <w:numPr>
+        <w:numId w:val="0"/>
+      </w:numPr>
+    </w:pPr>
+    <w:rPr>
+      <w:i/>
+      <w:iCs/>
+    </w:rPr>
+  </w:style>
+  <w:style w:type="numbering" w:customStyle="1" w:styleId="SecondBullet">
+    <w:name w:val="Second Bullet"/>
+    <w:basedOn w:val="NoList"/>
+    <w:rsid w:val="0058262F"/>
+  </w:style>
+  <w:style w:type="numbering" w:customStyle="1" w:styleId="ArrowBullet">
+    <w:name w:val="Arrow Bullet"/>
+    <w:basedOn w:val="NoList"/>
+    <w:rsid w:val="0058262F"/>
+    <w:pPr>
+      <w:numPr>
+        <w:numId w:val="6"/>
+      </w:numPr>
+    </w:pPr>
+  </w:style>
+  <w:style w:type="paragraph" w:customStyle="1" w:styleId="Note3rdLevel">
+    <w:name w:val="Note3rdLevel"/>
+    <w:basedOn w:val="Normal"/>
+    <w:rsid w:val="0058262F"/>
+    <w:pPr>
+      <w:numPr>
+        <w:ilvl w:val="3"/>
+      </w:numPr>
+      <w:spacing w:before="120" w:after="120"/>
+      <w:ind w:left="1440"/>
+    </w:pPr>
+  </w:style>
+  <w:style w:type="paragraph" w:customStyle="1" w:styleId="activitybulletBold">
+    <w:name w:val="activity bullet + Bold"/>
+    <w:basedOn w:val="activitybullet"/>
+    <w:link w:val="activitybulletBoldChar"/>
+    <w:rsid w:val="0058262F"/>
+    <w:rPr>
+      <w:b/>
+      <w:bCs/>
+    </w:rPr>
+  </w:style>
+  <w:style w:type="paragraph" w:customStyle="1" w:styleId="ActivitySubLetterBold">
+    <w:name w:val="ActivitySubLetter + Bold"/>
+    <w:basedOn w:val="ActivitySubLetter"/>
+    <w:rsid w:val="0058262F"/>
+    <w:pPr>
+      <w:numPr>
+        <w:numId w:val="0"/>
+      </w:numPr>
+    </w:pPr>
+    <w:rPr>
+      <w:b/>
+      <w:bCs/>
+    </w:rPr>
+  </w:style>
+  <w:style w:type="paragraph" w:customStyle="1" w:styleId="ActivityBodyListing">
+    <w:name w:val="Activity Body Listing"/>
+    <w:basedOn w:val="Normal"/>
+    <w:rsid w:val="0058262F"/>
+    <w:pPr>
+      <w:spacing w:after="120"/>
+      <w:ind w:left="1440" w:hanging="1080"/>
+      <w:contextualSpacing/>
+    </w:pPr>
+    <w:rPr>
+      <w:szCs w:val="20"/>
+    </w:rPr>
+  </w:style>
+  <w:style w:type="paragraph" w:customStyle="1" w:styleId="ActivitySubHeading">
+    <w:name w:val="Activity SubHeading"/>
+    <w:basedOn w:val="Normal"/>
+    <w:rsid w:val="0058262F"/>
+    <w:pPr>
+      <w:spacing w:before="100" w:after="100"/>
+    </w:pPr>
+    <w:rPr>
+      <w:b/>
+      <w:bCs/>
+      <w:szCs w:val="20"/>
+    </w:rPr>
+  </w:style>
+  <w:style w:type="paragraph" w:customStyle="1" w:styleId="CaptionCentered">
+    <w:name w:val="Caption + Centered"/>
+    <w:basedOn w:val="Caption"/>
+    <w:rsid w:val="0058262F"/>
+    <w:pPr>
+      <w:jc w:val="center"/>
+    </w:pPr>
+  </w:style>
+  <w:style w:type="numbering" w:customStyle="1" w:styleId="Special3rdLevelBullet">
+    <w:name w:val="Special 3rd Level Bullet"/>
+    <w:basedOn w:val="NoList"/>
+    <w:rsid w:val="0058262F"/>
+    <w:pPr>
+      <w:numPr>
+        <w:numId w:val="8"/>
+      </w:numPr>
+    </w:pPr>
+  </w:style>
+  <w:style w:type="paragraph" w:customStyle="1" w:styleId="ActivityNumbers">
+    <w:name w:val="Activity Numbers"/>
+    <w:basedOn w:val="Normal"/>
+    <w:rsid w:val="0058262F"/>
+    <w:pPr>
+      <w:numPr>
+        <w:numId w:val="11"/>
+      </w:numPr>
+      <w:spacing w:after="120"/>
+    </w:pPr>
+    <w:rPr>
+      <w:rFonts w:cs="Arial"/>
+    </w:rPr>
+  </w:style>
+  <w:style w:type="numbering" w:customStyle="1" w:styleId="ArrowBulletedOutline">
+    <w:name w:val="Arrow Bulleted + Outline"/>
+    <w:basedOn w:val="NoList"/>
+    <w:rsid w:val="0058262F"/>
+    <w:pPr>
+      <w:numPr>
+        <w:numId w:val="9"/>
+      </w:numPr>
+    </w:pPr>
+  </w:style>
+  <w:style w:type="character" w:customStyle="1" w:styleId="AnsKey">
+    <w:name w:val="Ans Key"/>
+    <w:rsid w:val="0058262F"/>
+    <w:rPr>
+      <w:rFonts w:ascii="Arial" w:hAnsi="Arial"/>
+      <w:b/>
+      <w:color w:val="FF0000"/>
+      <w:sz w:val="24"/>
+    </w:rPr>
+  </w:style>
+  <w:style w:type="numbering" w:customStyle="1" w:styleId="CheckmarkList">
+    <w:name w:val="Checkmark List"/>
+    <w:basedOn w:val="NoList"/>
+    <w:rsid w:val="0058262F"/>
+    <w:pPr>
+      <w:numPr>
+        <w:numId w:val="10"/>
+      </w:numPr>
+    </w:pPr>
+  </w:style>
+  <w:style w:type="paragraph" w:customStyle="1" w:styleId="ActivitybodyBoldCentered">
+    <w:name w:val="Activity body Bold + Centered"/>
+    <w:basedOn w:val="ActivitybodyBold0"/>
+    <w:rsid w:val="0058262F"/>
+    <w:pPr>
+      <w:jc w:val="center"/>
+    </w:pPr>
+    <w:rPr>
+      <w:szCs w:val="20"/>
+    </w:rPr>
+  </w:style>
+  <w:style w:type="paragraph" w:customStyle="1" w:styleId="ActivityBodyCentered">
+    <w:name w:val="Activity Body + Centered"/>
+    <w:basedOn w:val="Normal"/>
+    <w:rsid w:val="0058262F"/>
+    <w:pPr>
+      <w:jc w:val="center"/>
+    </w:pPr>
+    <w:rPr>
+      <w:szCs w:val="20"/>
+    </w:rPr>
+  </w:style>
+  <w:style w:type="paragraph" w:customStyle="1" w:styleId="AnsKeyCentered">
+    <w:name w:val="Ans Key Centered"/>
+    <w:basedOn w:val="Normal"/>
+    <w:rsid w:val="0058262F"/>
+    <w:pPr>
+      <w:jc w:val="center"/>
+    </w:pPr>
+    <w:rPr>
+      <w:b/>
+      <w:bCs/>
+      <w:color w:val="FF0000"/>
+      <w:szCs w:val="20"/>
+    </w:rPr>
+  </w:style>
+  <w:style w:type="paragraph" w:customStyle="1" w:styleId="ActivityBodyNotes">
+    <w:name w:val="Activity Body Notes"/>
+    <w:basedOn w:val="Normal"/>
+    <w:rsid w:val="0058262F"/>
+    <w:pPr>
+      <w:ind w:left="360"/>
+    </w:pPr>
+    <w:rPr>
+      <w:rFonts w:cs="Arial"/>
+      <w:sz w:val="18"/>
+    </w:rPr>
+  </w:style>
+  <w:style w:type="paragraph" w:customStyle="1" w:styleId="Note">
+    <w:name w:val="Note"/>
+    <w:basedOn w:val="Normal"/>
+    <w:rsid w:val="0058262F"/>
+    <w:pPr>
+      <w:ind w:left="360"/>
+    </w:pPr>
+    <w:rPr>
+      <w:rFonts w:cs="Arial"/>
+      <w:sz w:val="20"/>
+    </w:rPr>
+  </w:style>
+  <w:style w:type="paragraph" w:customStyle="1" w:styleId="Note2ndLevel">
+    <w:name w:val="Note 2nd Level"/>
+    <w:basedOn w:val="Note"/>
+    <w:rsid w:val="0058262F"/>
+    <w:pPr>
+      <w:ind w:left="720"/>
+    </w:pPr>
+    <w:rPr>
+      <w:rFonts w:cs="Times New Roman"/>
+      <w:szCs w:val="20"/>
+    </w:rPr>
+  </w:style>
+  <w:style w:type="paragraph" w:customStyle="1" w:styleId="NOTEActivityBullet">
+    <w:name w:val="NOTE Activity Bullet"/>
+    <w:basedOn w:val="activitybullet"/>
+    <w:rsid w:val="0058262F"/>
+    <w:pPr>
+      <w:numPr>
+        <w:numId w:val="13"/>
+      </w:numPr>
+    </w:pPr>
+    <w:rPr>
+      <w:sz w:val="20"/>
+    </w:rPr>
+  </w:style>
+  <w:style w:type="numbering" w:customStyle="1" w:styleId="AlphaCapital">
+    <w:name w:val="Alpha Capital"/>
+    <w:basedOn w:val="NoList"/>
+    <w:rsid w:val="0058262F"/>
+    <w:pPr>
+      <w:numPr>
+        <w:numId w:val="16"/>
+      </w:numPr>
+    </w:pPr>
+  </w:style>
+  <w:style w:type="numbering" w:customStyle="1" w:styleId="LetterBoldList">
+    <w:name w:val="Letter Bold List"/>
+    <w:basedOn w:val="NoList"/>
+    <w:rsid w:val="0058262F"/>
+    <w:pPr>
+      <w:numPr>
+        <w:numId w:val="14"/>
+      </w:numPr>
+    </w:pPr>
+  </w:style>
+  <w:style w:type="numbering" w:customStyle="1" w:styleId="TopicalOutlineNumbers">
+    <w:name w:val="Topical Outline Numbers"/>
+    <w:rsid w:val="0058262F"/>
+    <w:pPr>
+      <w:numPr>
+        <w:numId w:val="15"/>
+      </w:numPr>
+    </w:pPr>
+  </w:style>
+  <w:style w:type="character" w:customStyle="1" w:styleId="AnsKey16pt">
+    <w:name w:val="Ans Key + 16 pt"/>
+    <w:rsid w:val="0058262F"/>
+    <w:rPr>
+      <w:rFonts w:ascii="Arial" w:hAnsi="Arial"/>
+      <w:b/>
+      <w:bCs/>
+      <w:color w:val="FF0000"/>
+      <w:sz w:val="32"/>
+    </w:rPr>
+  </w:style>
+  <w:style w:type="paragraph" w:customStyle="1" w:styleId="activitybulletItalic">
+    <w:name w:val="activity bullet + Italic"/>
+    <w:basedOn w:val="activitybullet"/>
+    <w:rsid w:val="0058262F"/>
+    <w:pPr>
+      <w:numPr>
+        <w:numId w:val="0"/>
+      </w:numPr>
+    </w:pPr>
+    <w:rPr>
+      <w:i/>
+      <w:iCs/>
+    </w:rPr>
+  </w:style>
+  <w:style w:type="character" w:customStyle="1" w:styleId="Normal10pt">
+    <w:name w:val="Normal 10 pt"/>
+    <w:rsid w:val="0058262F"/>
+    <w:rPr>
+      <w:sz w:val="20"/>
+    </w:rPr>
+  </w:style>
+  <w:style w:type="paragraph" w:customStyle="1" w:styleId="AlphaLowerCaseSub">
+    <w:name w:val="AlphaLowerCaseSub"/>
+    <w:basedOn w:val="Normal"/>
+    <w:rsid w:val="0058262F"/>
+    <w:pPr>
+      <w:numPr>
+        <w:numId w:val="17"/>
+      </w:numPr>
+    </w:pPr>
+    <w:rPr>
+      <w:rFonts w:cs="Arial"/>
+    </w:rPr>
+  </w:style>
+  <w:style w:type="paragraph" w:customStyle="1" w:styleId="ActivitySubBullet">
+    <w:name w:val="ActivitySubBullet"/>
+    <w:basedOn w:val="Normal"/>
+    <w:rsid w:val="0058262F"/>
+    <w:pPr>
+      <w:numPr>
+        <w:numId w:val="18"/>
+      </w:numPr>
+    </w:pPr>
+    <w:rPr>
+      <w:szCs w:val="20"/>
+    </w:rPr>
+  </w:style>
+  <w:style w:type="paragraph" w:customStyle="1" w:styleId="ActivitySubLetHLItalic">
+    <w:name w:val="ActivitySubLetHL + Italic"/>
+    <w:basedOn w:val="ActivitySubLetter"/>
+    <w:rsid w:val="0058262F"/>
+    <w:pPr>
+      <w:numPr>
+        <w:numId w:val="19"/>
+      </w:numPr>
+    </w:pPr>
+    <w:rPr>
+      <w:i/>
+      <w:iCs/>
+    </w:rPr>
+  </w:style>
+  <w:style w:type="table" w:styleId="TableGrid">
+    <w:name w:val="Table Grid"/>
+    <w:basedOn w:val="TableNormal"/>
+    <w:rsid w:val="0058262F"/>
+    <w:tblPr>
+      <w:tblBorders>
+        <w:top w:val="single" w:sz="4" w:space="0" w:color="auto"/>
+        <w:left w:val="single" w:sz="4" w:space="0" w:color="auto"/>
+        <w:bottom w:val="single" w:sz="4" w:space="0" w:color="auto"/>
+        <w:right w:val="single" w:sz="4" w:space="0" w:color="auto"/>
+        <w:insideH w:val="single" w:sz="4" w:space="0" w:color="auto"/>
+        <w:insideV w:val="single" w:sz="4" w:space="0" w:color="auto"/>
+      </w:tblBorders>
     </w:tblPr>
   </w:style>
   <w:style w:type="paragraph" w:styleId="ListParagraph">
@@ -11064,7 +12208,7 @@
 </file>
 
 <file path=customXml/itemProps1.xml><?xml version="1.0" encoding="utf-8"?>
-<ds:datastoreItem xmlns:ds="http://schemas.openxmlformats.org/officeDocument/2006/customXml" ds:itemID="{9EDB7F81-BCCF-460A-A69D-E68A622FBF31}">
+<ds:datastoreItem xmlns:ds="http://schemas.openxmlformats.org/officeDocument/2006/customXml" ds:itemID="{35BB2D2F-240B-46F2-B5DA-366D74CE7D56}">
   <ds:schemaRefs>
     <ds:schemaRef ds:uri="http://schemas.openxmlformats.org/officeDocument/2006/bibliography"/>
   </ds:schemaRefs>

</xml_diff>